<commit_message>
Added support for relative rigid prescribed rotations.
</commit_message>
<xml_diff>
--- a/Documentation/FEBioBinaryDatabaseSpecification.docx
+++ b/Documentation/FEBioBinaryDatabaseSpecification.docx
@@ -1,67 +1,176 @@
 
 <file path=word/document.xml><?xml version="1.0" encoding="utf-8"?>
-<w:document xmlns:wpc="http://schemas.microsoft.com/office/word/2010/wordprocessingCanvas" xmlns:mc="http://schemas.openxmlformats.org/markup-compatibility/2006" xmlns:o="urn:schemas-microsoft-com:office:office" xmlns:r="http://schemas.openxmlformats.org/officeDocument/2006/relationships" xmlns:m="http://schemas.openxmlformats.org/officeDocument/2006/math" xmlns:v="urn:schemas-microsoft-com:vml" xmlns:wp14="http://schemas.microsoft.com/office/word/2010/wordprocessingDrawing" xmlns:wp="http://schemas.openxmlformats.org/drawingml/2006/wordprocessingDrawing" xmlns:w10="urn:schemas-microsoft-com:office:word" xmlns:w="http://schemas.openxmlformats.org/wordprocessingml/2006/main" xmlns:w14="http://schemas.microsoft.com/office/word/2010/wordml" xmlns:w15="http://schemas.microsoft.com/office/word/2012/wordml" xmlns:wpg="http://schemas.microsoft.com/office/word/2010/wordprocessingGroup" xmlns:wpi="http://schemas.microsoft.com/office/word/2010/wordprocessingInk" xmlns:wne="http://schemas.microsoft.com/office/word/2006/wordml" xmlns:wps="http://schemas.microsoft.com/office/word/2010/wordprocessingShape" mc:Ignorable="w14 w15 wp14">
+<w:document xmlns:wpc="http://schemas.microsoft.com/office/word/2010/wordprocessingCanvas" xmlns:cx="http://schemas.microsoft.com/office/drawing/2014/chartex" xmlns:cx1="http://schemas.microsoft.com/office/drawing/2015/9/8/chartex" xmlns:cx2="http://schemas.microsoft.com/office/drawing/2015/10/21/chartex" xmlns:cx3="http://schemas.microsoft.com/office/drawing/2016/5/9/chartex" xmlns:cx4="http://schemas.microsoft.com/office/drawing/2016/5/10/chartex" xmlns:cx5="http://schemas.microsoft.com/office/drawing/2016/5/11/chartex" xmlns:cx6="http://schemas.microsoft.com/office/drawing/2016/5/12/chartex" xmlns:cx7="http://schemas.microsoft.com/office/drawing/2016/5/13/chartex" xmlns:cx8="http://schemas.microsoft.com/office/drawing/2016/5/14/chartex" xmlns:mc="http://schemas.openxmlformats.org/markup-compatibility/2006" xmlns:aink="http://schemas.microsoft.com/office/drawing/2016/ink" xmlns:am3d="http://schemas.microsoft.com/office/drawing/2017/model3d" xmlns:o="urn:schemas-microsoft-com:office:office" xmlns:r="http://schemas.openxmlformats.org/officeDocument/2006/relationships" xmlns:m="http://schemas.openxmlformats.org/officeDocument/2006/math" xmlns:v="urn:schemas-microsoft-com:vml" xmlns:wp14="http://schemas.microsoft.com/office/word/2010/wordprocessingDrawing" xmlns:wp="http://schemas.openxmlformats.org/drawingml/2006/wordprocessingDrawing" xmlns:w10="urn:schemas-microsoft-com:office:word" xmlns:w="http://schemas.openxmlformats.org/wordprocessingml/2006/main" xmlns:w14="http://schemas.microsoft.com/office/word/2010/wordml" xmlns:w15="http://schemas.microsoft.com/office/word/2012/wordml" xmlns:w16cex="http://schemas.microsoft.com/office/word/2018/wordml/cex" xmlns:w16cid="http://schemas.microsoft.com/office/word/2016/wordml/cid" xmlns:w16="http://schemas.microsoft.com/office/word/2018/wordml" xmlns:w16se="http://schemas.microsoft.com/office/word/2015/wordml/symex" xmlns:wpg="http://schemas.microsoft.com/office/word/2010/wordprocessingGroup" xmlns:wpi="http://schemas.microsoft.com/office/word/2010/wordprocessingInk" xmlns:wne="http://schemas.microsoft.com/office/word/2006/wordml" xmlns:wps="http://schemas.microsoft.com/office/word/2010/wordprocessingShape" mc:Ignorable="w14 w15 w16se w16cid w16 w16cex wp14">
   <w:body>
     <w:p>
       <w:pPr>
         <w:pStyle w:val="Title"/>
       </w:pPr>
-      <w:bookmarkStart w:id="0" w:name="_Toc303769651"/>
-      <w:bookmarkStart w:id="1" w:name="_Toc391477515"/>
-      <w:bookmarkStart w:id="2" w:name="_Toc464144684"/>
       <w:r>
         <w:rPr>
           <w:noProof/>
         </w:rPr>
-        <w:drawing>
-          <wp:inline distT="0" distB="0" distL="0" distR="0" wp14:anchorId="15E5BDF1" wp14:editId="29B480C6">
-            <wp:extent cx="4460875" cy="2536190"/>
-            <wp:effectExtent l="0" t="0" r="0" b="0"/>
-            <wp:docPr id="3" name="Picture 3" descr="FEBio_logo"/>
-            <wp:cNvGraphicFramePr>
-              <a:graphicFrameLocks xmlns:a="http://schemas.openxmlformats.org/drawingml/2006/main" noChangeAspect="1"/>
-            </wp:cNvGraphicFramePr>
-            <a:graphic xmlns:a="http://schemas.openxmlformats.org/drawingml/2006/main">
-              <a:graphicData uri="http://schemas.openxmlformats.org/drawingml/2006/picture">
-                <pic:pic xmlns:pic="http://schemas.openxmlformats.org/drawingml/2006/picture">
-                  <pic:nvPicPr>
-                    <pic:cNvPr id="0" name="Picture 3" descr="FEBio_logo"/>
-                    <pic:cNvPicPr>
-                      <a:picLocks noChangeAspect="1" noChangeArrowheads="1"/>
-                    </pic:cNvPicPr>
-                  </pic:nvPicPr>
-                  <pic:blipFill>
-                    <a:blip r:embed="rId8">
-                      <a:grayscl/>
-                      <a:extLst>
-                        <a:ext uri="{28A0092B-C50C-407E-A947-70E740481C1C}">
-                          <a14:useLocalDpi xmlns:a14="http://schemas.microsoft.com/office/drawing/2010/main" val="0"/>
-                        </a:ext>
-                      </a:extLst>
-                    </a:blip>
-                    <a:srcRect/>
-                    <a:stretch>
-                      <a:fillRect/>
-                    </a:stretch>
-                  </pic:blipFill>
-                  <pic:spPr bwMode="auto">
-                    <a:xfrm>
-                      <a:off x="0" y="0"/>
-                      <a:ext cx="4460875" cy="2536190"/>
-                    </a:xfrm>
-                    <a:prstGeom prst="rect">
-                      <a:avLst/>
-                    </a:prstGeom>
-                    <a:noFill/>
-                    <a:ln>
-                      <a:noFill/>
-                    </a:ln>
-                  </pic:spPr>
-                </pic:pic>
-              </a:graphicData>
-            </a:graphic>
-          </wp:inline>
-        </w:drawing>
+        <mc:AlternateContent>
+          <mc:Choice Requires="wpg">
+            <w:drawing>
+              <wp:anchor distT="0" distB="0" distL="114300" distR="114300" simplePos="0" relativeHeight="251659264" behindDoc="0" locked="0" layoutInCell="1" allowOverlap="1" wp14:anchorId="2D7C8D2F" wp14:editId="5A3984BC">
+                <wp:simplePos x="0" y="0"/>
+                <wp:positionH relativeFrom="margin">
+                  <wp:posOffset>361950</wp:posOffset>
+                </wp:positionH>
+                <wp:positionV relativeFrom="margin">
+                  <wp:posOffset>77470</wp:posOffset>
+                </wp:positionV>
+                <wp:extent cx="5218430" cy="1834515"/>
+                <wp:effectExtent l="0" t="0" r="1270" b="0"/>
+                <wp:wrapSquare wrapText="bothSides"/>
+                <wp:docPr id="38" name="Group 38"/>
+                <wp:cNvGraphicFramePr/>
+                <a:graphic xmlns:a="http://schemas.openxmlformats.org/drawingml/2006/main">
+                  <a:graphicData uri="http://schemas.microsoft.com/office/word/2010/wordprocessingGroup">
+                    <wpg:wgp>
+                      <wpg:cNvGrpSpPr/>
+                      <wpg:grpSpPr>
+                        <a:xfrm>
+                          <a:off x="0" y="0"/>
+                          <a:ext cx="5218430" cy="1834515"/>
+                          <a:chOff x="0" y="0"/>
+                          <a:chExt cx="4942864" cy="1912620"/>
+                        </a:xfrm>
+                      </wpg:grpSpPr>
+                      <pic:pic xmlns:pic="http://schemas.openxmlformats.org/drawingml/2006/picture">
+                        <pic:nvPicPr>
+                          <pic:cNvPr id="37" name="Picture 37"/>
+                          <pic:cNvPicPr>
+                            <a:picLocks noChangeAspect="1"/>
+                          </pic:cNvPicPr>
+                        </pic:nvPicPr>
+                        <pic:blipFill>
+                          <a:blip r:embed="rId8" cstate="print">
+                            <a:extLst>
+                              <a:ext uri="{28A0092B-C50C-407E-A947-70E740481C1C}">
+                                <a14:useLocalDpi xmlns:a14="http://schemas.microsoft.com/office/drawing/2010/main" val="0"/>
+                              </a:ext>
+                            </a:extLst>
+                          </a:blip>
+                          <a:srcRect/>
+                          <a:stretch>
+                            <a:fillRect/>
+                          </a:stretch>
+                        </pic:blipFill>
+                        <pic:spPr bwMode="auto">
+                          <a:xfrm>
+                            <a:off x="0" y="69011"/>
+                            <a:ext cx="1604010" cy="1604010"/>
+                          </a:xfrm>
+                          <a:prstGeom prst="rect">
+                            <a:avLst/>
+                          </a:prstGeom>
+                          <a:noFill/>
+                          <a:ln>
+                            <a:noFill/>
+                          </a:ln>
+                        </pic:spPr>
+                      </pic:pic>
+                      <pic:pic xmlns:pic="http://schemas.openxmlformats.org/drawingml/2006/picture">
+                        <pic:nvPicPr>
+                          <pic:cNvPr id="3" name="Picture 3" descr="FEBio_logo"/>
+                          <pic:cNvPicPr>
+                            <a:picLocks noChangeAspect="1"/>
+                          </pic:cNvPicPr>
+                        </pic:nvPicPr>
+                        <pic:blipFill>
+                          <a:blip r:embed="rId9" cstate="print">
+                            <a:grayscl/>
+                            <a:extLst>
+                              <a:ext uri="{28A0092B-C50C-407E-A947-70E740481C1C}">
+                                <a14:useLocalDpi xmlns:a14="http://schemas.microsoft.com/office/drawing/2010/main" val="0"/>
+                              </a:ext>
+                            </a:extLst>
+                          </a:blip>
+                          <a:srcRect/>
+                          <a:stretch>
+                            <a:fillRect/>
+                          </a:stretch>
+                        </pic:blipFill>
+                        <pic:spPr bwMode="auto">
+                          <a:xfrm>
+                            <a:off x="1578634" y="0"/>
+                            <a:ext cx="3364230" cy="1912620"/>
+                          </a:xfrm>
+                          <a:prstGeom prst="rect">
+                            <a:avLst/>
+                          </a:prstGeom>
+                          <a:noFill/>
+                          <a:ln>
+                            <a:noFill/>
+                          </a:ln>
+                        </pic:spPr>
+                      </pic:pic>
+                    </wpg:wgp>
+                  </a:graphicData>
+                </a:graphic>
+                <wp14:sizeRelH relativeFrom="margin">
+                  <wp14:pctWidth>0</wp14:pctWidth>
+                </wp14:sizeRelH>
+                <wp14:sizeRelV relativeFrom="margin">
+                  <wp14:pctHeight>0</wp14:pctHeight>
+                </wp14:sizeRelV>
+              </wp:anchor>
+            </w:drawing>
+          </mc:Choice>
+          <mc:Fallback>
+            <w:pict>
+              <v:group w14:anchorId="1F5FF278" id="Group 38" o:spid="_x0000_s1026" style="position:absolute;margin-left:28.5pt;margin-top:6.1pt;width:410.9pt;height:144.45pt;z-index:251659264;mso-position-horizontal-relative:margin;mso-position-vertical-relative:margin;mso-width-relative:margin;mso-height-relative:margin" coordsize="49428,19126" o:gfxdata="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">
+                <v:shapetype id="_x0000_t75" coordsize="21600,21600" o:spt="75" o:preferrelative="t" path="m@4@5l@4@11@9@11@9@5xe" filled="f" stroked="f">
+                  <v:stroke joinstyle="miter"/>
+                  <v:formulas>
+                    <v:f eqn="if lineDrawn pixelLineWidth 0"/>
+                    <v:f eqn="sum @0 1 0"/>
+                    <v:f eqn="sum 0 0 @1"/>
+                    <v:f eqn="prod @2 1 2"/>
+                    <v:f eqn="prod @3 21600 pixelWidth"/>
+                    <v:f eqn="prod @3 21600 pixelHeight"/>
+                    <v:f eqn="sum @0 0 1"/>
+                    <v:f eqn="prod @6 1 2"/>
+                    <v:f eqn="prod @7 21600 pixelWidth"/>
+                    <v:f eqn="sum @8 21600 0"/>
+                    <v:f eqn="prod @7 21600 pixelHeight"/>
+                    <v:f eqn="sum @10 21600 0"/>
+                  </v:formulas>
+                  <v:path o:extrusionok="f" gradientshapeok="t" o:connecttype="rect"/>
+                  <o:lock v:ext="edit" aspectratio="t"/>
+                </v:shapetype>
+                <v:shape id="Picture 37" o:spid="_x0000_s1027" type="#_x0000_t75" style="position:absolute;top:690;width:16040;height:16040;visibility:visible;mso-wrap-style:square" o:gfxdata="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">
+                  <v:imagedata r:id="rId10" o:title=""/>
+                </v:shape>
+                <v:shape id="Picture 3" o:spid="_x0000_s1028" type="#_x0000_t75" alt="FEBio_logo" style="position:absolute;left:15786;width:33642;height:19126;visibility:visible;mso-wrap-style:square" o:gfxdata="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">
+                  <v:imagedata r:id="rId11" o:title="FEBio_logo" grayscale="t"/>
+                </v:shape>
+                <w10:wrap type="square" anchorx="margin" anchory="margin"/>
+              </v:group>
+            </w:pict>
+          </mc:Fallback>
+        </mc:AlternateContent>
+      </w:r>
+    </w:p>
+    <w:p>
+      <w:pPr>
+        <w:pStyle w:val="Title"/>
+        <w:rPr>
+          <w:sz w:val="44"/>
+          <w:szCs w:val="44"/>
+        </w:rPr>
+      </w:pPr>
+      <w:bookmarkStart w:id="0" w:name="_Toc303769652"/>
+      <w:bookmarkStart w:id="1" w:name="_Toc391477516"/>
+      <w:bookmarkStart w:id="2" w:name="_Toc464144685"/>
+      <w:r>
+        <w:rPr>
+          <w:sz w:val="44"/>
+          <w:szCs w:val="44"/>
+        </w:rPr>
+        <w:t>FEBio Binary Database Specification</w:t>
       </w:r>
       <w:bookmarkEnd w:id="0"/>
       <w:bookmarkEnd w:id="1"/>
@@ -69,29 +178,159 @@
     </w:p>
     <w:p>
       <w:pPr>
-        <w:pStyle w:val="Title"/>
-      </w:pPr>
-      <w:bookmarkStart w:id="3" w:name="_Toc303769652"/>
-      <w:bookmarkStart w:id="4" w:name="_Toc391477516"/>
-      <w:bookmarkStart w:id="5" w:name="_Toc464144685"/>
-      <w:r>
-        <w:t>FEBio Binary Database Specification</w:t>
-      </w:r>
-      <w:bookmarkEnd w:id="3"/>
-      <w:bookmarkEnd w:id="4"/>
-      <w:bookmarkEnd w:id="5"/>
+        <w:jc w:val="center"/>
+        <w:rPr>
+          <w:b/>
+          <w:bCs/>
+          <w:sz w:val="32"/>
+          <w:szCs w:val="32"/>
+        </w:rPr>
+      </w:pPr>
     </w:p>
     <w:p>
       <w:pPr>
         <w:jc w:val="center"/>
-      </w:pPr>
+        <w:rPr>
+          <w:b/>
+          <w:bCs/>
+          <w:sz w:val="32"/>
+          <w:szCs w:val="32"/>
+        </w:rPr>
+      </w:pPr>
+      <w:r>
+        <w:rPr>
+          <w:b/>
+          <w:bCs/>
+          <w:sz w:val="32"/>
+          <w:szCs w:val="32"/>
+        </w:rPr>
+        <w:t>Version 3.0</w:t>
+      </w:r>
     </w:p>
     <w:p>
       <w:pPr>
         <w:jc w:val="center"/>
       </w:pPr>
-      <w:bookmarkStart w:id="6" w:name="_GoBack"/>
-      <w:bookmarkEnd w:id="6"/>
+    </w:p>
+    <w:p>
+      <w:pPr>
+        <w:jc w:val="center"/>
+      </w:pPr>
+    </w:p>
+    <w:p>
+      <w:pPr>
+        <w:jc w:val="center"/>
+      </w:pPr>
+    </w:p>
+    <w:p>
+      <w:pPr>
+        <w:jc w:val="center"/>
+      </w:pPr>
+    </w:p>
+    <w:p>
+      <w:pPr>
+        <w:jc w:val="center"/>
+      </w:pPr>
+    </w:p>
+    <w:p>
+      <w:pPr>
+        <w:jc w:val="center"/>
+      </w:pPr>
+    </w:p>
+    <w:p>
+      <w:pPr>
+        <w:jc w:val="center"/>
+      </w:pPr>
+    </w:p>
+    <w:p>
+      <w:pPr>
+        <w:jc w:val="center"/>
+      </w:pPr>
+    </w:p>
+    <w:p>
+      <w:pPr>
+        <w:jc w:val="center"/>
+      </w:pPr>
+    </w:p>
+    <w:p>
+      <w:pPr>
+        <w:jc w:val="center"/>
+      </w:pPr>
+    </w:p>
+    <w:p>
+      <w:pPr>
+        <w:jc w:val="center"/>
+      </w:pPr>
+    </w:p>
+    <w:p>
+      <w:pPr>
+        <w:jc w:val="center"/>
+      </w:pPr>
+    </w:p>
+    <w:p>
+      <w:pPr>
+        <w:jc w:val="center"/>
+      </w:pPr>
+    </w:p>
+    <w:p>
+      <w:pPr>
+        <w:jc w:val="center"/>
+      </w:pPr>
+    </w:p>
+    <w:p>
+      <w:pPr>
+        <w:jc w:val="center"/>
+      </w:pPr>
+    </w:p>
+    <w:p>
+      <w:pPr>
+        <w:jc w:val="center"/>
+      </w:pPr>
+    </w:p>
+    <w:p>
+      <w:pPr>
+        <w:jc w:val="center"/>
+      </w:pPr>
+    </w:p>
+    <w:p>
+      <w:pPr>
+        <w:jc w:val="center"/>
+      </w:pPr>
+    </w:p>
+    <w:p>
+      <w:pPr>
+        <w:jc w:val="center"/>
+      </w:pPr>
+    </w:p>
+    <w:p>
+      <w:pPr>
+        <w:jc w:val="center"/>
+      </w:pPr>
+    </w:p>
+    <w:p>
+      <w:pPr>
+        <w:jc w:val="center"/>
+      </w:pPr>
+    </w:p>
+    <w:p>
+      <w:pPr>
+        <w:jc w:val="center"/>
+      </w:pPr>
+    </w:p>
+    <w:p>
+      <w:pPr>
+        <w:jc w:val="center"/>
+      </w:pPr>
+    </w:p>
+    <w:p>
+      <w:pPr>
+        <w:jc w:val="center"/>
+      </w:pPr>
+    </w:p>
+    <w:p>
+      <w:pPr>
+        <w:jc w:val="center"/>
+      </w:pPr>
     </w:p>
     <w:p>
       <w:pPr>
@@ -137,7 +376,7 @@
           <w:b/>
           <w:noProof/>
         </w:rPr>
-        <w:t>August 29, 2018</w:t>
+        <w:t>July 8, 2020</w:t>
       </w:r>
       <w:r>
         <w:rPr>
@@ -157,9 +396,9 @@
       </w:pPr>
     </w:p>
     <w:p>
-      <w:pPr>
-        <w:jc w:val="center"/>
-      </w:pPr>
+      <w:r>
+        <w:br w:type="page"/>
+      </w:r>
     </w:p>
     <w:p>
       <w:pPr>
@@ -171,56 +410,15 @@
         <w:rPr>
           <w:b/>
         </w:rPr>
-        <w:t>Contact address</w:t>
+        <w:lastRenderedPageBreak/>
+        <w:t>Website</w:t>
       </w:r>
     </w:p>
     <w:p>
       <w:r>
-        <w:t>Musculoskeletal Research Laboratories, University of Utah</w:t>
-      </w:r>
-    </w:p>
-    <w:p>
-      <w:r>
-        <w:t>72 S. Central Campus Drive, Room 2646</w:t>
-      </w:r>
-    </w:p>
-    <w:p>
-      <w:r>
-        <w:t>Salt Lake City, Utah</w:t>
-      </w:r>
-    </w:p>
-    <w:p/>
-    <w:p>
-      <w:pPr>
-        <w:rPr>
-          <w:b/>
-        </w:rPr>
-      </w:pPr>
-      <w:r>
-        <w:rPr>
-          <w:b/>
-        </w:rPr>
-        <w:t>Website</w:t>
-      </w:r>
-    </w:p>
-    <w:p>
-      <w:r>
-        <w:t xml:space="preserve">MRL: </w:t>
-      </w:r>
-      <w:hyperlink r:id="rId9" w:history="1">
-        <w:r>
-          <w:rPr>
-            <w:rStyle w:val="Hyperlink"/>
-          </w:rPr>
-          <w:t>http://mrl.sci.utah.edu</w:t>
-        </w:r>
-      </w:hyperlink>
-    </w:p>
-    <w:p>
-      <w:r>
         <w:t xml:space="preserve">FEBio: </w:t>
       </w:r>
-      <w:hyperlink r:id="rId10" w:history="1">
+      <w:hyperlink r:id="rId12" w:history="1">
         <w:r>
           <w:rPr>
             <w:rStyle w:val="Hyperlink"/>
@@ -250,22 +448,19 @@
       </w:r>
     </w:p>
     <w:p>
-      <w:hyperlink r:id="rId11" w:history="1">
+      <w:hyperlink r:id="rId13" w:history="1">
         <w:r>
           <w:rPr>
             <w:rStyle w:val="Hyperlink"/>
           </w:rPr>
-          <w:t>http://mrl.sci.utah.edu/forums/</w:t>
+          <w:t>https://forums.febio.org/</w:t>
         </w:r>
       </w:hyperlink>
     </w:p>
     <w:p/>
+    <w:p/>
     <w:p>
       <w:r>
-        <w:br w:type="page"/>
-      </w:r>
-      <w:r>
-        <w:lastRenderedPageBreak/>
         <w:t>Development of the FEBio project is supported in part by a grant from the U.S. National Institutes of Health.</w:t>
       </w:r>
     </w:p>
@@ -292,7 +487,7 @@
                     </pic:cNvPicPr>
                   </pic:nvPicPr>
                   <pic:blipFill>
-                    <a:blip r:embed="rId12">
+                    <a:blip r:embed="rId14">
                       <a:extLst>
                         <a:ext uri="{28A0092B-C50C-407E-A947-70E740481C1C}">
                           <a14:useLocalDpi xmlns:a14="http://schemas.microsoft.com/office/drawing/2010/main" val="0"/>
@@ -327,8 +522,8 @@
     <w:p>
       <w:pPr>
         <w:sectPr>
-          <w:headerReference w:type="even" r:id="rId13"/>
-          <w:headerReference w:type="default" r:id="rId14"/>
+          <w:headerReference w:type="even" r:id="rId15"/>
+          <w:headerReference w:type="default" r:id="rId16"/>
           <w:footnotePr>
             <w:numFmt w:val="chicago"/>
           </w:footnotePr>
@@ -388,7 +583,7 @@
           <w:szCs w:val="22"/>
         </w:rPr>
       </w:pPr>
-      <w:hyperlink w:anchor="_Toc464144824" w:history="1">
+      <w:hyperlink w:anchor="_Toc45093711" w:history="1">
         <w:r>
           <w:rPr>
             <w:rStyle w:val="Hyperlink"/>
@@ -426,7 +621,7 @@
           <w:rPr>
             <w:webHidden/>
           </w:rPr>
-          <w:instrText xml:space="preserve"> PAGEREF _Toc464144824 \h </w:instrText>
+          <w:instrText xml:space="preserve"> PAGEREF _Toc45093711 \h </w:instrText>
         </w:r>
         <w:r>
           <w:rPr>
@@ -467,7 +662,7 @@
           <w:szCs w:val="22"/>
         </w:rPr>
       </w:pPr>
-      <w:hyperlink w:anchor="_Toc464144825" w:history="1">
+      <w:hyperlink w:anchor="_Toc45093712" w:history="1">
         <w:r>
           <w:rPr>
             <w:rStyle w:val="Hyperlink"/>
@@ -510,7 +705,7 @@
             <w:noProof/>
             <w:webHidden/>
           </w:rPr>
-          <w:instrText xml:space="preserve"> PAGEREF _Toc464144825 \h </w:instrText>
+          <w:instrText xml:space="preserve"> PAGEREF _Toc45093712 \h </w:instrText>
         </w:r>
         <w:r>
           <w:rPr>
@@ -551,7 +746,7 @@
           <w:szCs w:val="22"/>
         </w:rPr>
       </w:pPr>
-      <w:hyperlink w:anchor="_Toc464144826" w:history="1">
+      <w:hyperlink w:anchor="_Toc45093713" w:history="1">
         <w:r>
           <w:rPr>
             <w:rStyle w:val="Hyperlink"/>
@@ -589,7 +784,7 @@
           <w:rPr>
             <w:webHidden/>
           </w:rPr>
-          <w:instrText xml:space="preserve"> PAGEREF _Toc464144826 \h </w:instrText>
+          <w:instrText xml:space="preserve"> PAGEREF _Toc45093713 \h </w:instrText>
         </w:r>
         <w:r>
           <w:rPr>
@@ -630,7 +825,7 @@
           <w:szCs w:val="22"/>
         </w:rPr>
       </w:pPr>
-      <w:hyperlink w:anchor="_Toc464144827" w:history="1">
+      <w:hyperlink w:anchor="_Toc45093714" w:history="1">
         <w:r>
           <w:rPr>
             <w:rStyle w:val="Hyperlink"/>
@@ -673,7 +868,7 @@
             <w:noProof/>
             <w:webHidden/>
           </w:rPr>
-          <w:instrText xml:space="preserve"> PAGEREF _Toc464144827 \h </w:instrText>
+          <w:instrText xml:space="preserve"> PAGEREF _Toc45093714 \h </w:instrText>
         </w:r>
         <w:r>
           <w:rPr>
@@ -718,7 +913,7 @@
           <w:szCs w:val="22"/>
         </w:rPr>
       </w:pPr>
-      <w:hyperlink w:anchor="_Toc464144828" w:history="1">
+      <w:hyperlink w:anchor="_Toc45093715" w:history="1">
         <w:r>
           <w:rPr>
             <w:rStyle w:val="Hyperlink"/>
@@ -761,7 +956,7 @@
             <w:noProof/>
             <w:webHidden/>
           </w:rPr>
-          <w:instrText xml:space="preserve"> PAGEREF _Toc464144828 \h </w:instrText>
+          <w:instrText xml:space="preserve"> PAGEREF _Toc45093715 \h </w:instrText>
         </w:r>
         <w:r>
           <w:rPr>
@@ -802,7 +997,7 @@
           <w:szCs w:val="22"/>
         </w:rPr>
       </w:pPr>
-      <w:hyperlink w:anchor="_Toc464144829" w:history="1">
+      <w:hyperlink w:anchor="_Toc45093716" w:history="1">
         <w:r>
           <w:rPr>
             <w:rStyle w:val="Hyperlink"/>
@@ -840,7 +1035,7 @@
           <w:rPr>
             <w:webHidden/>
           </w:rPr>
-          <w:instrText xml:space="preserve"> PAGEREF _Toc464144829 \h </w:instrText>
+          <w:instrText xml:space="preserve"> PAGEREF _Toc45093716 \h </w:instrText>
         </w:r>
         <w:r>
           <w:rPr>
@@ -877,7 +1072,7 @@
           <w:szCs w:val="22"/>
         </w:rPr>
       </w:pPr>
-      <w:hyperlink w:anchor="_Toc464144830" w:history="1">
+      <w:hyperlink w:anchor="_Toc45093717" w:history="1">
         <w:r>
           <w:rPr>
             <w:rStyle w:val="Hyperlink"/>
@@ -915,7 +1110,7 @@
           <w:rPr>
             <w:webHidden/>
           </w:rPr>
-          <w:instrText xml:space="preserve"> PAGEREF _Toc464144830 \h </w:instrText>
+          <w:instrText xml:space="preserve"> PAGEREF _Toc45093717 \h </w:instrText>
         </w:r>
         <w:r>
           <w:rPr>
@@ -952,7 +1147,7 @@
           <w:szCs w:val="22"/>
         </w:rPr>
       </w:pPr>
-      <w:hyperlink w:anchor="_Toc464144831" w:history="1">
+      <w:hyperlink w:anchor="_Toc45093718" w:history="1">
         <w:r>
           <w:rPr>
             <w:rStyle w:val="Hyperlink"/>
@@ -990,7 +1185,7 @@
           <w:rPr>
             <w:webHidden/>
           </w:rPr>
-          <w:instrText xml:space="preserve"> PAGEREF _Toc464144831 \h </w:instrText>
+          <w:instrText xml:space="preserve"> PAGEREF _Toc45093718 \h </w:instrText>
         </w:r>
         <w:r>
           <w:rPr>
@@ -1027,7 +1222,7 @@
           <w:szCs w:val="22"/>
         </w:rPr>
       </w:pPr>
-      <w:hyperlink w:anchor="_Toc464144832" w:history="1">
+      <w:hyperlink w:anchor="_Toc45093719" w:history="1">
         <w:r>
           <w:rPr>
             <w:rStyle w:val="Hyperlink"/>
@@ -1065,7 +1260,7 @@
           <w:rPr>
             <w:webHidden/>
           </w:rPr>
-          <w:instrText xml:space="preserve"> PAGEREF _Toc464144832 \h </w:instrText>
+          <w:instrText xml:space="preserve"> PAGEREF _Toc45093719 \h </w:instrText>
         </w:r>
         <w:r>
           <w:rPr>
@@ -1106,7 +1301,7 @@
           <w:szCs w:val="22"/>
         </w:rPr>
       </w:pPr>
-      <w:hyperlink w:anchor="_Toc464144833" w:history="1">
+      <w:hyperlink w:anchor="_Toc45093720" w:history="1">
         <w:r>
           <w:rPr>
             <w:rStyle w:val="Hyperlink"/>
@@ -1149,7 +1344,7 @@
             <w:noProof/>
             <w:webHidden/>
           </w:rPr>
-          <w:instrText xml:space="preserve"> PAGEREF _Toc464144833 \h </w:instrText>
+          <w:instrText xml:space="preserve"> PAGEREF _Toc45093720 \h </w:instrText>
         </w:r>
         <w:r>
           <w:rPr>
@@ -1194,7 +1389,7 @@
           <w:szCs w:val="22"/>
         </w:rPr>
       </w:pPr>
-      <w:hyperlink w:anchor="_Toc464144834" w:history="1">
+      <w:hyperlink w:anchor="_Toc45093721" w:history="1">
         <w:r>
           <w:rPr>
             <w:rStyle w:val="Hyperlink"/>
@@ -1237,7 +1432,7 @@
             <w:noProof/>
             <w:webHidden/>
           </w:rPr>
-          <w:instrText xml:space="preserve"> PAGEREF _Toc464144834 \h </w:instrText>
+          <w:instrText xml:space="preserve"> PAGEREF _Toc45093721 \h </w:instrText>
         </w:r>
         <w:r>
           <w:rPr>
@@ -1257,7 +1452,7 @@
             <w:noProof/>
             <w:webHidden/>
           </w:rPr>
-          <w:t>8</w:t>
+          <w:t>9</w:t>
         </w:r>
         <w:r>
           <w:rPr>
@@ -1282,7 +1477,7 @@
           <w:szCs w:val="22"/>
         </w:rPr>
       </w:pPr>
-      <w:hyperlink w:anchor="_Toc464144835" w:history="1">
+      <w:hyperlink w:anchor="_Toc45093722" w:history="1">
         <w:r>
           <w:rPr>
             <w:rStyle w:val="Hyperlink"/>
@@ -1325,7 +1520,7 @@
             <w:noProof/>
             <w:webHidden/>
           </w:rPr>
-          <w:instrText xml:space="preserve"> PAGEREF _Toc464144835 \h </w:instrText>
+          <w:instrText xml:space="preserve"> PAGEREF _Toc45093722 \h </w:instrText>
         </w:r>
         <w:r>
           <w:rPr>
@@ -1370,7 +1565,7 @@
           <w:szCs w:val="22"/>
         </w:rPr>
       </w:pPr>
-      <w:hyperlink w:anchor="_Toc464144836" w:history="1">
+      <w:hyperlink w:anchor="_Toc45093723" w:history="1">
         <w:r>
           <w:rPr>
             <w:rStyle w:val="Hyperlink"/>
@@ -1413,7 +1608,7 @@
             <w:noProof/>
             <w:webHidden/>
           </w:rPr>
-          <w:instrText xml:space="preserve"> PAGEREF _Toc464144836 \h </w:instrText>
+          <w:instrText xml:space="preserve"> PAGEREF _Toc45093723 \h </w:instrText>
         </w:r>
         <w:r>
           <w:rPr>
@@ -1433,7 +1628,7 @@
             <w:noProof/>
             <w:webHidden/>
           </w:rPr>
-          <w:t>10</w:t>
+          <w:t>11</w:t>
         </w:r>
         <w:r>
           <w:rPr>
@@ -1458,7 +1653,7 @@
           <w:szCs w:val="22"/>
         </w:rPr>
       </w:pPr>
-      <w:hyperlink w:anchor="_Toc464144837" w:history="1">
+      <w:hyperlink w:anchor="_Toc45093724" w:history="1">
         <w:r>
           <w:rPr>
             <w:rStyle w:val="Hyperlink"/>
@@ -1501,7 +1696,7 @@
             <w:noProof/>
             <w:webHidden/>
           </w:rPr>
-          <w:instrText xml:space="preserve"> PAGEREF _Toc464144837 \h </w:instrText>
+          <w:instrText xml:space="preserve"> PAGEREF _Toc45093724 \h </w:instrText>
         </w:r>
         <w:r>
           <w:rPr>
@@ -1542,7 +1737,7 @@
           <w:szCs w:val="22"/>
         </w:rPr>
       </w:pPr>
-      <w:hyperlink w:anchor="_Toc464144838" w:history="1">
+      <w:hyperlink w:anchor="_Toc45093725" w:history="1">
         <w:r>
           <w:rPr>
             <w:rStyle w:val="Hyperlink"/>
@@ -1580,7 +1775,7 @@
           <w:rPr>
             <w:webHidden/>
           </w:rPr>
-          <w:instrText xml:space="preserve"> PAGEREF _Toc464144838 \h </w:instrText>
+          <w:instrText xml:space="preserve"> PAGEREF _Toc45093725 \h </w:instrText>
         </w:r>
         <w:r>
           <w:rPr>
@@ -1597,7 +1792,7 @@
           <w:rPr>
             <w:webHidden/>
           </w:rPr>
-          <w:t>11</w:t>
+          <w:t>12</w:t>
         </w:r>
         <w:r>
           <w:rPr>
@@ -1621,7 +1816,7 @@
           <w:szCs w:val="22"/>
         </w:rPr>
       </w:pPr>
-      <w:hyperlink w:anchor="_Toc464144839" w:history="1">
+      <w:hyperlink w:anchor="_Toc45093726" w:history="1">
         <w:r>
           <w:rPr>
             <w:rStyle w:val="Hyperlink"/>
@@ -1664,7 +1859,7 @@
             <w:noProof/>
             <w:webHidden/>
           </w:rPr>
-          <w:instrText xml:space="preserve"> PAGEREF _Toc464144839 \h </w:instrText>
+          <w:instrText xml:space="preserve"> PAGEREF _Toc45093726 \h </w:instrText>
         </w:r>
         <w:r>
           <w:rPr>
@@ -1709,7 +1904,7 @@
           <w:szCs w:val="22"/>
         </w:rPr>
       </w:pPr>
-      <w:hyperlink w:anchor="_Toc464144840" w:history="1">
+      <w:hyperlink w:anchor="_Toc45093727" w:history="1">
         <w:r>
           <w:rPr>
             <w:rStyle w:val="Hyperlink"/>
@@ -1752,7 +1947,7 @@
             <w:noProof/>
             <w:webHidden/>
           </w:rPr>
-          <w:instrText xml:space="preserve"> PAGEREF _Toc464144840 \h </w:instrText>
+          <w:instrText xml:space="preserve"> PAGEREF _Toc45093727 \h </w:instrText>
         </w:r>
         <w:r>
           <w:rPr>
@@ -1793,7 +1988,7 @@
           <w:szCs w:val="22"/>
         </w:rPr>
       </w:pPr>
-      <w:hyperlink w:anchor="_Toc464144841" w:history="1">
+      <w:hyperlink w:anchor="_Toc45093728" w:history="1">
         <w:r>
           <w:rPr>
             <w:rStyle w:val="Hyperlink"/>
@@ -1831,7 +2026,7 @@
           <w:rPr>
             <w:webHidden/>
           </w:rPr>
-          <w:instrText xml:space="preserve"> PAGEREF _Toc464144841 \h </w:instrText>
+          <w:instrText xml:space="preserve"> PAGEREF _Toc45093728 \h </w:instrText>
         </w:r>
         <w:r>
           <w:rPr>
@@ -1848,7 +2043,7 @@
           <w:rPr>
             <w:webHidden/>
           </w:rPr>
-          <w:t>14</w:t>
+          <w:t>15</w:t>
         </w:r>
         <w:r>
           <w:rPr>
@@ -1880,14 +2075,14 @@
       <w:pPr>
         <w:pStyle w:val="Heading1"/>
       </w:pPr>
-      <w:bookmarkStart w:id="7" w:name="_Toc464144686"/>
-      <w:bookmarkStart w:id="8" w:name="_Toc464144824"/>
+      <w:bookmarkStart w:id="3" w:name="_Toc464144686"/>
+      <w:bookmarkStart w:id="4" w:name="_Toc45093711"/>
       <w:r>
         <w:lastRenderedPageBreak/>
         <w:t>Introduction</w:t>
       </w:r>
-      <w:bookmarkEnd w:id="7"/>
-      <w:bookmarkEnd w:id="8"/>
+      <w:bookmarkEnd w:id="3"/>
+      <w:bookmarkEnd w:id="4"/>
     </w:p>
     <w:p>
       <w:pPr>
@@ -2031,32 +2226,72 @@
       <w:pPr>
         <w:pStyle w:val="Heading2"/>
       </w:pPr>
-      <w:bookmarkStart w:id="9" w:name="_Toc464144687"/>
-      <w:bookmarkStart w:id="10" w:name="_Toc464144825"/>
+      <w:bookmarkStart w:id="5" w:name="_Toc464144687"/>
+      <w:bookmarkStart w:id="6" w:name="_Toc45093712"/>
       <w:r>
         <w:t>Changes in this version</w:t>
       </w:r>
-      <w:bookmarkEnd w:id="9"/>
-      <w:bookmarkEnd w:id="10"/>
+      <w:bookmarkEnd w:id="5"/>
+      <w:bookmarkEnd w:id="6"/>
     </w:p>
     <w:p>
       <w:pPr>
         <w:jc w:val="both"/>
       </w:pPr>
       <w:r>
-        <w:t>This version of the FEBio Binary Database Specification differs in a few important aspects from older version</w:t>
-      </w:r>
-      <w:r>
-        <w:t>:</w:t>
-      </w:r>
-      <w:r>
-        <w:t xml:space="preserve"> </w:t>
+        <w:t xml:space="preserve">This document describes </w:t>
+      </w:r>
+      <w:r>
+        <w:rPr>
+          <w:b/>
+          <w:bCs/>
+        </w:rPr>
+        <w:t>version 3.0</w:t>
+      </w:r>
+      <w:r>
+        <w:t xml:space="preserve"> of the binary database format. </w:t>
+      </w:r>
+      <w:r>
+        <w:t xml:space="preserve">This version of the FEBio Binary Database Specification differs in a few important aspects from </w:t>
+      </w:r>
+      <w:r>
+        <w:t xml:space="preserve">the previous </w:t>
+      </w:r>
+      <w:r>
+        <w:t>version</w:t>
+      </w:r>
+      <w:r>
+        <w:t xml:space="preserve">. </w:t>
+      </w:r>
+      <w:r>
+        <w:t xml:space="preserve">It addresses the following issues: </w:t>
       </w:r>
     </w:p>
     <w:p>
       <w:pPr>
+        <w:pStyle w:val="ListParagraph"/>
+        <w:numPr>
+          <w:ilvl w:val="0"/>
+          <w:numId w:val="14"/>
+        </w:numPr>
         <w:jc w:val="both"/>
       </w:pPr>
+      <w:r>
+        <w:t xml:space="preserve">Reduce plot file size by describing rigid bodies via rigid body mechanics. </w:t>
+      </w:r>
+    </w:p>
+    <w:p>
+      <w:pPr>
+        <w:pStyle w:val="ListParagraph"/>
+        <w:numPr>
+          <w:ilvl w:val="0"/>
+          <w:numId w:val="14"/>
+        </w:numPr>
+        <w:jc w:val="both"/>
+      </w:pPr>
+      <w:r>
+        <w:t xml:space="preserve">Reduce plot file size by identifying non-mutable data, which is data that that does not change in different states. </w:t>
+      </w:r>
     </w:p>
     <w:p>
       <w:pPr>
@@ -2068,22 +2303,11 @@
         <w:jc w:val="both"/>
       </w:pPr>
       <w:r>
-        <w:t xml:space="preserve">The header structure now contains additional data fields, including author, </w:t>
-      </w:r>
-      <w:r>
-        <w:t>software (that generated the file)</w:t>
-      </w:r>
-      <w:r>
-        <w:t xml:space="preserve"> and removes some fields such as number of nodes</w:t>
-      </w:r>
-      <w:r>
-        <w:t xml:space="preserve">. </w:t>
-      </w:r>
-    </w:p>
-    <w:p>
-      <w:pPr>
-        <w:jc w:val="both"/>
-      </w:pPr>
+        <w:t xml:space="preserve">Add support for more generic “objects” that may not be represented via the mesh. </w:t>
+      </w:r>
+      <w:r>
+        <w:t xml:space="preserve">In FE simulations, additional structures can be present that interact with the FE parts, but are themselves not part of the FE mesh. Examples are rigid bodies and the various mechanisms to connect rigid bodies (e.g. springs, joints, etc.). </w:t>
+      </w:r>
     </w:p>
     <w:p>
       <w:pPr>
@@ -2095,79 +2319,22 @@
         <w:jc w:val="both"/>
       </w:pPr>
       <w:r>
-        <w:t xml:space="preserve">The </w:t>
-      </w:r>
-      <w:r>
-        <w:rPr>
-          <w:i/>
-        </w:rPr>
-        <w:t xml:space="preserve">root </w:t>
-      </w:r>
-      <w:r>
-        <w:t xml:space="preserve">section now only contains the header and the dictionary. The </w:t>
-      </w:r>
-      <w:r>
-        <w:rPr>
-          <w:i/>
-        </w:rPr>
-        <w:t>Geometry</w:t>
-      </w:r>
-      <w:r>
-        <w:t xml:space="preserve"> section is now a separate section</w:t>
-      </w:r>
-      <w:r>
-        <w:t xml:space="preserve"> and is renamed to </w:t>
-      </w:r>
-      <w:r>
-        <w:rPr>
-          <w:i/>
-        </w:rPr>
-        <w:t>Mesh</w:t>
-      </w:r>
-      <w:r>
-        <w:t xml:space="preserve">. The </w:t>
-      </w:r>
-      <w:r>
-        <w:rPr>
-          <w:i/>
-        </w:rPr>
-        <w:t xml:space="preserve">Materials </w:t>
-      </w:r>
-      <w:r>
-        <w:t xml:space="preserve">section was removed and replaced by a more general </w:t>
-      </w:r>
-      <w:r>
-        <w:rPr>
-          <w:i/>
-        </w:rPr>
-        <w:t xml:space="preserve">Parts </w:t>
-      </w:r>
-      <w:r>
-        <w:t>section,</w:t>
-      </w:r>
-      <w:r>
-        <w:t xml:space="preserve"> now</w:t>
-      </w:r>
-      <w:r>
-        <w:t xml:space="preserve"> a subsection of </w:t>
-      </w:r>
-      <w:r>
-        <w:rPr>
-          <w:i/>
-        </w:rPr>
-        <w:t>Mesh</w:t>
-      </w:r>
-      <w:r>
-        <w:t xml:space="preserve">, which defines an additional partitioning of the mesh (e.g. by material). The </w:t>
-      </w:r>
-      <w:r>
-        <w:rPr>
-          <w:i/>
-        </w:rPr>
-        <w:t xml:space="preserve">Parts </w:t>
-      </w:r>
-      <w:r>
-        <w:t>section is optional. The domain structure defines the default partitioning.</w:t>
+        <w:t xml:space="preserve">The State section was modified so that the position of non-rigid nodes is </w:t>
+      </w:r>
+      <w:r>
+        <w:t>re</w:t>
+      </w:r>
+      <w:r>
+        <w:t>defined</w:t>
+      </w:r>
+      <w:r>
+        <w:t xml:space="preserve"> in each section</w:t>
+      </w:r>
+      <w:r>
+        <w:t>.</w:t>
+      </w:r>
+      <w:r>
+        <w:t xml:space="preserve"> </w:t>
       </w:r>
     </w:p>
     <w:p>
@@ -2177,107 +2344,47 @@
     </w:p>
     <w:p>
       <w:pPr>
-        <w:pStyle w:val="ListParagraph"/>
-        <w:numPr>
-          <w:ilvl w:val="0"/>
-          <w:numId w:val="13"/>
-        </w:numPr>
-        <w:jc w:val="both"/>
-      </w:pPr>
-      <w:r>
-        <w:t xml:space="preserve">The format now supports multiple </w:t>
-      </w:r>
-      <w:r>
-        <w:rPr>
-          <w:i/>
-        </w:rPr>
-        <w:t>Mesh</w:t>
-      </w:r>
-      <w:r>
-        <w:t xml:space="preserve"> sections. Each </w:t>
-      </w:r>
-      <w:r>
-        <w:rPr>
-          <w:i/>
-        </w:rPr>
-        <w:t>Mesh</w:t>
-      </w:r>
-      <w:r>
-        <w:t xml:space="preserve"> </w:t>
-      </w:r>
-      <w:r>
-        <w:t xml:space="preserve">section redefines the mesh. Subsequent </w:t>
-      </w:r>
-      <w:r>
-        <w:rPr>
-          <w:i/>
-        </w:rPr>
-        <w:t>State</w:t>
-      </w:r>
-      <w:r>
-        <w:t xml:space="preserve"> sections are defined relative to the last </w:t>
-      </w:r>
-      <w:r>
-        <w:rPr>
-          <w:i/>
-        </w:rPr>
-        <w:t>Mesh</w:t>
-      </w:r>
-      <w:r>
-        <w:t xml:space="preserve"> </w:t>
-      </w:r>
-      <w:r>
-        <w:t xml:space="preserve">section. This is useful for analysis that modify the mesh structure at some point in the analysis, e.g. fracture, adaptive mesh refinement, etc. </w:t>
-      </w:r>
+        <w:pStyle w:val="Heading1"/>
+      </w:pPr>
+      <w:bookmarkStart w:id="7" w:name="_Toc464144688"/>
+      <w:bookmarkStart w:id="8" w:name="_Toc45093713"/>
+      <w:r>
+        <w:t>Block structure</w:t>
+      </w:r>
+      <w:bookmarkEnd w:id="7"/>
+      <w:bookmarkEnd w:id="8"/>
     </w:p>
     <w:p>
       <w:pPr>
-        <w:jc w:val="both"/>
-      </w:pPr>
+        <w:pStyle w:val="Heading2"/>
+      </w:pPr>
+      <w:bookmarkStart w:id="9" w:name="_Toc464144689"/>
+      <w:bookmarkStart w:id="10" w:name="_Toc45093714"/>
+      <w:r>
+        <w:t>Overview</w:t>
+      </w:r>
+      <w:bookmarkEnd w:id="9"/>
+      <w:bookmarkEnd w:id="10"/>
     </w:p>
     <w:p>
       <w:pPr>
-        <w:pStyle w:val="Heading1"/>
-      </w:pPr>
-      <w:bookmarkStart w:id="11" w:name="_Toc464144688"/>
-      <w:bookmarkStart w:id="12" w:name="_Toc464144826"/>
-      <w:r>
-        <w:t>Block structure</w:t>
-      </w:r>
-      <w:bookmarkEnd w:id="11"/>
-      <w:bookmarkEnd w:id="12"/>
-    </w:p>
-    <w:p>
-      <w:pPr>
-        <w:pStyle w:val="Heading2"/>
-      </w:pPr>
-      <w:bookmarkStart w:id="13" w:name="_Toc464144689"/>
-      <w:bookmarkStart w:id="14" w:name="_Toc464144827"/>
-      <w:r>
-        <w:t>Overview</w:t>
-      </w:r>
-      <w:bookmarkEnd w:id="13"/>
-      <w:bookmarkEnd w:id="14"/>
-    </w:p>
-    <w:p>
-      <w:pPr>
         <w:jc w:val="both"/>
       </w:pPr>
       <w:r>
-        <w:t xml:space="preserve">The FEBio binary database uses an abstract layer to communicate with the file system. This achieves two goals. The first is that the content of a file becomes independent of the </w:t>
+        <w:t>The FEBio binary database uses an abstract layer to communicate with the file system. This achieves two goals. The first is that the content of a file becomes independent of the file system that wrote the file. Big endian systems can read file</w:t>
+      </w:r>
+      <w:r>
+        <w:t>s</w:t>
+      </w:r>
+      <w:r>
+        <w:t xml:space="preserve"> created with small endian systems and vice versa. The second goal is that the data is now stored in a hierarchical structure which is easy to search and modify. </w:t>
+      </w:r>
+      <w:r>
+        <w:t xml:space="preserve">This means that future additions and changes </w:t>
       </w:r>
       <w:r>
         <w:lastRenderedPageBreak/>
-        <w:t>file system that wrote the file. Big endian systems can read file</w:t>
-      </w:r>
-      <w:r>
-        <w:t>s</w:t>
-      </w:r>
-      <w:r>
-        <w:t xml:space="preserve"> created with small endian systems and vice versa. The second goal is that the data is now stored in a hierarchical structure which is easy to search and modify. </w:t>
-      </w:r>
-      <w:r>
-        <w:t>This means that future additions and changes can be made fairly easily without losing backward compatibility. In addition, the self-describing feature of the format even allows for some forward</w:t>
+        <w:t>can be made fairly easily without losing backward compatibility. In addition, the self-describing feature of the format even allows for some forward</w:t>
       </w:r>
       <w:r>
         <w:t xml:space="preserve"> compatibility</w:t>
@@ -2951,31 +3058,12 @@
           </mc:Choice>
           <mc:Fallback>
             <w:pict>
-              <v:group w14:anchorId="36A247FD" id="Canvas 10" o:spid="_x0000_s1026" editas="canvas" style="width:6in;height:63pt;mso-position-horizontal-relative:char;mso-position-vertical-relative:line" coordsize="54864,8001" o:gfxdata="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">
-                <v:shapetype id="_x0000_t75" coordsize="21600,21600" o:spt="75" o:preferrelative="t" path="m@4@5l@4@11@9@11@9@5xe" filled="f" stroked="f">
-                  <v:stroke joinstyle="miter"/>
-                  <v:formulas>
-                    <v:f eqn="if lineDrawn pixelLineWidth 0"/>
-                    <v:f eqn="sum @0 1 0"/>
-                    <v:f eqn="sum 0 0 @1"/>
-                    <v:f eqn="prod @2 1 2"/>
-                    <v:f eqn="prod @3 21600 pixelWidth"/>
-                    <v:f eqn="prod @3 21600 pixelHeight"/>
-                    <v:f eqn="sum @0 0 1"/>
-                    <v:f eqn="prod @6 1 2"/>
-                    <v:f eqn="prod @7 21600 pixelWidth"/>
-                    <v:f eqn="sum @8 21600 0"/>
-                    <v:f eqn="prod @7 21600 pixelHeight"/>
-                    <v:f eqn="sum @10 21600 0"/>
-                  </v:formulas>
-                  <v:path o:extrusionok="f" gradientshapeok="t" o:connecttype="rect"/>
-                  <o:lock v:ext="edit" aspectratio="t"/>
-                </v:shapetype>
+              <v:group w14:anchorId="36A247FD" id="Canvas 10" o:spid="_x0000_s1026" editas="canvas" style="width:6in;height:63pt;mso-position-horizontal-relative:char;mso-position-vertical-relative:line" coordsize="54864,8001" o:gfxdata="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">
                 <v:shape id="_x0000_s1027" type="#_x0000_t75" style="position:absolute;width:54864;height:8001;visibility:visible;mso-wrap-style:square" stroked="t">
                   <v:fill o:detectmouseclick="t"/>
                   <v:path o:connecttype="none"/>
                 </v:shape>
-                <v:rect id="Rectangle 11" o:spid="_x0000_s1028" style="position:absolute;left:6096;top:3430;width:9144;height:3430;visibility:visible;mso-wrap-style:square;v-text-anchor:top" o:gfxdata="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">
+                <v:rect id="Rectangle 11" o:spid="_x0000_s1028" style="position:absolute;left:6096;top:3430;width:9144;height:3430;visibility:visible;mso-wrap-style:square;v-text-anchor:top" o:gfxdata="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">
                   <v:textbox>
                     <w:txbxContent>
                       <w:p>
@@ -2986,7 +3074,7 @@
                     </w:txbxContent>
                   </v:textbox>
                 </v:rect>
-                <v:rect id="Rectangle 12" o:spid="_x0000_s1029" style="position:absolute;left:15240;top:3430;width:9906;height:3430;visibility:visible;mso-wrap-style:square;v-text-anchor:top" o:gfxdata="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">
+                <v:rect id="Rectangle 12" o:spid="_x0000_s1029" style="position:absolute;left:15240;top:3430;width:9906;height:3430;visibility:visible;mso-wrap-style:square;v-text-anchor:top" o:gfxdata="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">
                   <v:textbox>
                     <w:txbxContent>
                       <w:p>
@@ -2997,22 +3085,22 @@
                     </w:txbxContent>
                   </v:textbox>
                 </v:rect>
-                <v:line id="Line 14" o:spid="_x0000_s1030" style="position:absolute;visibility:visible;mso-wrap-style:square" from="25146,3430" to="30480,3437" o:connectortype="straight" o:gfxdata="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"/>
-                <v:line id="Line 15" o:spid="_x0000_s1031" style="position:absolute;visibility:visible;mso-wrap-style:square" from="25146,6860" to="30480,6867" o:connectortype="straight" o:gfxdata="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"/>
-                <v:shape id="Freeform 17" o:spid="_x0000_s1032" style="position:absolute;left:31935;top:2852;width:3924;height:1178;visibility:visible;mso-wrap-style:square;v-text-anchor:top" coordsize="618,186" o:gfxdata="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" path="m618,71l486,186,159,,,89e" filled="f">
+                <v:line id="Line 14" o:spid="_x0000_s1030" style="position:absolute;visibility:visible;mso-wrap-style:square" from="25146,3430" to="30480,3437" o:connectortype="straight" o:gfxdata="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"/>
+                <v:line id="Line 15" o:spid="_x0000_s1031" style="position:absolute;visibility:visible;mso-wrap-style:square" from="25146,6860" to="30480,6867" o:connectortype="straight" o:gfxdata="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"/>
+                <v:shape id="Freeform 17" o:spid="_x0000_s1032" style="position:absolute;left:31935;top:2852;width:3924;height:1178;visibility:visible;mso-wrap-style:square;v-text-anchor:top" coordsize="618,186" o:gfxdata="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" path="m618,71l486,186,159,,,89e" filled="f">
                   <v:path arrowok="t" o:connecttype="custom" o:connectlocs="392430,44964;308610,117793;100965,0;0,56363" o:connectangles="0,0,0,0"/>
                 </v:shape>
-                <v:line id="Line 18" o:spid="_x0000_s1033" style="position:absolute;visibility:visible;mso-wrap-style:square" from="36576,3430" to="49530,3437" o:connectortype="straight" o:gfxdata="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"/>
-                <v:line id="Line 19" o:spid="_x0000_s1034" style="position:absolute;visibility:visible;mso-wrap-style:square" from="36576,6860" to="49530,6867" o:connectortype="straight" o:gfxdata="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"/>
-                <v:line id="Line 20" o:spid="_x0000_s1035" style="position:absolute;visibility:visible;mso-wrap-style:square" from="49530,3430" to="49530,5711" o:connectortype="straight" o:gfxdata="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"/>
-                <v:shape id="Freeform 21" o:spid="_x0000_s1036" style="position:absolute;left:32004;top:5711;width:3924;height:1178;visibility:visible;mso-wrap-style:square;v-text-anchor:top" coordsize="618,186" o:gfxdata="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" path="m618,71l486,186,159,,,89e" filled="f">
+                <v:line id="Line 18" o:spid="_x0000_s1033" style="position:absolute;visibility:visible;mso-wrap-style:square" from="36576,3430" to="49530,3437" o:connectortype="straight" o:gfxdata="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"/>
+                <v:line id="Line 19" o:spid="_x0000_s1034" style="position:absolute;visibility:visible;mso-wrap-style:square" from="36576,6860" to="49530,6867" o:connectortype="straight" o:gfxdata="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"/>
+                <v:line id="Line 20" o:spid="_x0000_s1035" style="position:absolute;visibility:visible;mso-wrap-style:square" from="49530,3430" to="49530,5711" o:connectortype="straight" o:gfxdata="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"/>
+                <v:shape id="Freeform 21" o:spid="_x0000_s1036" style="position:absolute;left:32004;top:5711;width:3924;height:1178;visibility:visible;mso-wrap-style:square;v-text-anchor:top" coordsize="618,186" o:gfxdata="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" path="m618,71l486,186,159,,,89e" filled="f">
                   <v:path arrowok="t" o:connecttype="custom" o:connectlocs="392430,44964;308610,117793;100965,0;0,56363" o:connectangles="0,0,0,0"/>
                 </v:shape>
                 <v:shapetype id="_x0000_t202" coordsize="21600,21600" o:spt="202" path="m,l,21600r21600,l21600,xe">
                   <v:stroke joinstyle="miter"/>
                   <v:path gradientshapeok="t" o:connecttype="rect"/>
                 </v:shapetype>
-                <v:shape id="Text Box 23" o:spid="_x0000_s1037" type="#_x0000_t202" style="position:absolute;left:7620;top:1140;width:6858;height:3430;visibility:visible;mso-wrap-style:square;v-text-anchor:top" o:gfxdata="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" filled="f" stroked="f">
+                <v:shape id="Text Box 23" o:spid="_x0000_s1037" type="#_x0000_t202" style="position:absolute;left:7620;top:1140;width:6858;height:3430;visibility:visible;mso-wrap-style:square;v-text-anchor:top" o:gfxdata="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" filled="f" stroked="f">
                   <v:textbox>
                     <w:txbxContent>
                       <w:p>
@@ -3023,7 +3111,7 @@
                     </w:txbxContent>
                   </v:textbox>
                 </v:shape>
-                <v:shape id="Text Box 24" o:spid="_x0000_s1038" type="#_x0000_t202" style="position:absolute;left:16002;top:1140;width:6858;height:3430;visibility:visible;mso-wrap-style:square;v-text-anchor:top" o:gfxdata="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" filled="f" stroked="f">
+                <v:shape id="Text Box 24" o:spid="_x0000_s1038" type="#_x0000_t202" style="position:absolute;left:16002;top:1140;width:6858;height:3430;visibility:visible;mso-wrap-style:square;v-text-anchor:top" o:gfxdata="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" filled="f" stroked="f">
                   <v:textbox>
                     <w:txbxContent>
                       <w:p>
@@ -3034,7 +3122,7 @@
                     </w:txbxContent>
                   </v:textbox>
                 </v:shape>
-                <v:shape id="Text Box 25" o:spid="_x0000_s1039" type="#_x0000_t202" style="position:absolute;left:36576;top:1140;width:13716;height:3430;visibility:visible;mso-wrap-style:square;v-text-anchor:top" o:gfxdata="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" filled="f" stroked="f">
+                <v:shape id="Text Box 25" o:spid="_x0000_s1039" type="#_x0000_t202" style="position:absolute;left:36576;top:1140;width:13716;height:3430;visibility:visible;mso-wrap-style:square;v-text-anchor:top" o:gfxdata="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" filled="f" stroked="f">
                   <v:textbox>
                     <w:txbxContent>
                       <w:p>
@@ -3141,13 +3229,13 @@
       <w:pPr>
         <w:pStyle w:val="Heading2"/>
       </w:pPr>
-      <w:bookmarkStart w:id="15" w:name="_Toc464144690"/>
-      <w:bookmarkStart w:id="16" w:name="_Toc464144828"/>
+      <w:bookmarkStart w:id="11" w:name="_Toc464144690"/>
+      <w:bookmarkStart w:id="12" w:name="_Toc45093715"/>
       <w:r>
         <w:t>Parsing the FEBio plot file</w:t>
       </w:r>
-      <w:bookmarkEnd w:id="15"/>
-      <w:bookmarkEnd w:id="16"/>
+      <w:bookmarkEnd w:id="11"/>
+      <w:bookmarkEnd w:id="12"/>
     </w:p>
     <w:p>
       <w:pPr>
@@ -3337,7 +3425,15 @@
         <w:t xml:space="preserve">that </w:t>
       </w:r>
       <w:r>
-        <w:t xml:space="preserve">the endianess of the system that wrote the file is different than that of the system that is reading the file. In the latter case, a byte swap </w:t>
+        <w:t xml:space="preserve">the </w:t>
+      </w:r>
+      <w:proofErr w:type="spellStart"/>
+      <w:r>
+        <w:t>endianess</w:t>
+      </w:r>
+      <w:proofErr w:type="spellEnd"/>
+      <w:r>
+        <w:t xml:space="preserve"> of the system that wrote the file is different than that of the system that is reading the file. In the latter case, a byte swap </w:t>
       </w:r>
       <w:r>
         <w:t>will</w:t>
@@ -3384,7 +3480,13 @@
         <w:jc w:val="both"/>
       </w:pPr>
       <w:r>
-        <w:t xml:space="preserve">After the FEBio tag, the contents of the file follows, organized in the hierarchical block structure </w:t>
+        <w:t xml:space="preserve">After the FEBio tag, the content of the file </w:t>
+      </w:r>
+      <w:r>
+        <w:t>follows</w:t>
+      </w:r>
+      <w:r>
+        <w:t xml:space="preserve">, organized in the hierarchical block structure </w:t>
       </w:r>
       <w:r>
         <w:t xml:space="preserve">described </w:t>
@@ -3562,7 +3664,10 @@
               <w:jc w:val="both"/>
             </w:pPr>
             <w:r>
-              <w:t xml:space="preserve">root </w:t>
+              <w:t>R</w:t>
+            </w:r>
+            <w:r>
+              <w:t xml:space="preserve">oot </w:t>
             </w:r>
             <w:r>
               <w:t>block</w:t>
@@ -3584,6 +3689,51 @@
               <w:jc w:val="both"/>
             </w:pPr>
             <w:r>
+              <w:lastRenderedPageBreak/>
+              <w:t>MESH</w:t>
+            </w:r>
+          </w:p>
+        </w:tc>
+        <w:tc>
+          <w:tcPr>
+            <w:tcW w:w="1560" w:type="dxa"/>
+            <w:shd w:val="clear" w:color="auto" w:fill="auto"/>
+          </w:tcPr>
+          <w:p>
+            <w:pPr>
+              <w:jc w:val="both"/>
+            </w:pPr>
+            <w:r>
+              <w:t>0x01040000</w:t>
+            </w:r>
+          </w:p>
+        </w:tc>
+        <w:tc>
+          <w:tcPr>
+            <w:tcW w:w="5508" w:type="dxa"/>
+            <w:shd w:val="clear" w:color="auto" w:fill="auto"/>
+          </w:tcPr>
+          <w:p>
+            <w:pPr>
+              <w:jc w:val="both"/>
+            </w:pPr>
+            <w:r>
+              <w:t>Mesh block containing the mesh definition</w:t>
+            </w:r>
+          </w:p>
+        </w:tc>
+      </w:tr>
+      <w:tr>
+        <w:tc>
+          <w:tcPr>
+            <w:tcW w:w="1788" w:type="dxa"/>
+            <w:shd w:val="clear" w:color="auto" w:fill="auto"/>
+          </w:tcPr>
+          <w:p>
+            <w:pPr>
+              <w:jc w:val="both"/>
+            </w:pPr>
+            <w:r>
               <w:t>STATE</w:t>
             </w:r>
           </w:p>
@@ -3612,7 +3762,10 @@
               <w:jc w:val="both"/>
             </w:pPr>
             <w:r>
-              <w:t>state block containing results of a single time step</w:t>
+              <w:t>S</w:t>
+            </w:r>
+            <w:r>
+              <w:t>tate block containing results of a single time step</w:t>
             </w:r>
           </w:p>
         </w:tc>
@@ -3724,7 +3877,13 @@
         <w:t xml:space="preserve">. </w:t>
       </w:r>
       <w:r>
-        <w:t xml:space="preserve">In the following figure, the high level structure of the FEBio plot file is depicted for a file that has two </w:t>
+        <w:t xml:space="preserve">In the following figure, the </w:t>
+      </w:r>
+      <w:r>
+        <w:t>high-level</w:t>
+      </w:r>
+      <w:r>
+        <w:t xml:space="preserve"> structure of the FEBio plot file is depicted for a file that has two </w:t>
       </w:r>
       <w:r>
         <w:rPr>
@@ -3775,7 +3934,7 @@
                     </pic:cNvPicPr>
                   </pic:nvPicPr>
                   <pic:blipFill>
-                    <a:blip r:embed="rId15">
+                    <a:blip r:embed="rId17">
                       <a:extLst>
                         <a:ext uri="{28A0092B-C50C-407E-A947-70E740481C1C}">
                           <a14:useLocalDpi xmlns:a14="http://schemas.microsoft.com/office/drawing/2010/main" val="0"/>
@@ -3855,16 +4014,32 @@
         <w:t>block</w:t>
       </w:r>
       <w:r>
-        <w:t xml:space="preserve">, which will contain the header, dictionary, materials and geometry </w:t>
-      </w:r>
-      <w:r>
-        <w:t>definitions</w:t>
-      </w:r>
-      <w:r>
-        <w:t>. The</w:t>
-      </w:r>
-      <w:r>
-        <w:t xml:space="preserve">n, the </w:t>
+        <w:t>, which will contain the header</w:t>
+      </w:r>
+      <w:r>
+        <w:t xml:space="preserve"> and</w:t>
+      </w:r>
+      <w:r>
+        <w:t xml:space="preserve"> dictionary. The</w:t>
+      </w:r>
+      <w:r>
+        <w:t xml:space="preserve">n, </w:t>
+      </w:r>
+      <w:r>
+        <w:t xml:space="preserve">the </w:t>
+      </w:r>
+      <w:r>
+        <w:rPr>
+          <w:i/>
+          <w:iCs/>
+        </w:rPr>
+        <w:t xml:space="preserve">mesh </w:t>
+      </w:r>
+      <w:r>
+        <w:t>section follows, which defines the mesh. After that, t</w:t>
+      </w:r>
+      <w:r>
+        <w:t xml:space="preserve">he </w:t>
       </w:r>
       <w:r>
         <w:rPr>
@@ -3900,7 +4075,13 @@
         <w:t>block</w:t>
       </w:r>
       <w:r>
-        <w:t xml:space="preserve">, this will be ROOT and for the other </w:t>
+        <w:t>, this will be ROOT</w:t>
+      </w:r>
+      <w:r>
+        <w:t>, for the second block this will be MESH,</w:t>
+      </w:r>
+      <w:r>
+        <w:t xml:space="preserve"> and for the other </w:t>
       </w:r>
       <w:r>
         <w:t>blocks</w:t>
@@ -3912,7 +4093,13 @@
         <w:t>,</w:t>
       </w:r>
       <w:r>
-        <w:t xml:space="preserve"> which for the ROOT and STATE </w:t>
+        <w:t xml:space="preserve"> which for the ROOT</w:t>
+      </w:r>
+      <w:r>
+        <w:t>, MESH</w:t>
+      </w:r>
+      <w:r>
+        <w:t xml:space="preserve"> and STATE </w:t>
       </w:r>
       <w:r>
         <w:t>blocks</w:t>
@@ -3936,13 +4123,13 @@
       <w:pPr>
         <w:pStyle w:val="Heading1"/>
       </w:pPr>
-      <w:bookmarkStart w:id="17" w:name="_Toc464144691"/>
-      <w:bookmarkStart w:id="18" w:name="_Toc464144829"/>
+      <w:bookmarkStart w:id="13" w:name="_Toc464144691"/>
+      <w:bookmarkStart w:id="14" w:name="_Toc45093716"/>
       <w:r>
         <w:t>Root Section</w:t>
       </w:r>
-      <w:bookmarkEnd w:id="17"/>
-      <w:bookmarkEnd w:id="18"/>
+      <w:bookmarkEnd w:id="13"/>
+      <w:bookmarkEnd w:id="14"/>
     </w:p>
     <w:p>
       <w:pPr>
@@ -4036,6 +4223,7 @@
                 <w:b/>
                 <w:i/>
               </w:rPr>
+              <w:lastRenderedPageBreak/>
               <w:t>Tag</w:t>
             </w:r>
           </w:p>
@@ -4188,13 +4376,13 @@
       <w:pPr>
         <w:pStyle w:val="Heading1"/>
       </w:pPr>
-      <w:bookmarkStart w:id="19" w:name="_Toc464144692"/>
-      <w:bookmarkStart w:id="20" w:name="_Toc464144830"/>
+      <w:bookmarkStart w:id="15" w:name="_Toc464144692"/>
+      <w:bookmarkStart w:id="16" w:name="_Toc45093717"/>
       <w:r>
         <w:t>Header Section</w:t>
       </w:r>
-      <w:bookmarkEnd w:id="19"/>
-      <w:bookmarkEnd w:id="20"/>
+      <w:bookmarkEnd w:id="15"/>
+      <w:bookmarkEnd w:id="16"/>
     </w:p>
     <w:p>
       <w:r>
@@ -4394,52 +4582,6 @@
           </w:tcPr>
           <w:p>
             <w:r>
-              <w:t>MAX_FACET_NODES</w:t>
-            </w:r>
-          </w:p>
-        </w:tc>
-        <w:tc>
-          <w:tcPr>
-            <w:tcW w:w="1502" w:type="dxa"/>
-            <w:shd w:val="clear" w:color="auto" w:fill="auto"/>
-          </w:tcPr>
-          <w:p>
-            <w:r>
-              <w:t>0x01010003</w:t>
-            </w:r>
-          </w:p>
-        </w:tc>
-        <w:tc>
-          <w:tcPr>
-            <w:tcW w:w="3389" w:type="dxa"/>
-            <w:shd w:val="clear" w:color="auto" w:fill="auto"/>
-          </w:tcPr>
-          <w:p>
-            <w:r>
-              <w:t>max number of nodes per facet</w:t>
-            </w:r>
-          </w:p>
-        </w:tc>
-        <w:tc>
-          <w:tcPr>
-            <w:tcW w:w="1162" w:type="dxa"/>
-            <w:shd w:val="clear" w:color="auto" w:fill="auto"/>
-          </w:tcPr>
-          <w:p>
-            <w:r>
-              <w:t>DWORD</w:t>
-            </w:r>
-          </w:p>
-        </w:tc>
-      </w:tr>
-      <w:tr>
-        <w:tc>
-          <w:tcPr>
-            <w:tcW w:w="2577" w:type="dxa"/>
-            <w:shd w:val="clear" w:color="auto" w:fill="auto"/>
-          </w:tcPr>
-          <w:p>
-            <w:r>
               <w:t>COMPRESSION</w:t>
             </w:r>
           </w:p>
@@ -4586,50 +4728,47 @@
         <w:t>8</w:t>
       </w:r>
       <w:r>
-        <w:t xml:space="preserve">. </w:t>
-      </w:r>
-      <w:r>
-        <w:t xml:space="preserve">The MAX_FACET_NODES is the maximum number of nodes on any facet. To facilitate parsing surfaces, each surface facet writes MAX_FACET_NODES </w:t>
-      </w:r>
-      <w:r>
-        <w:t xml:space="preserve">values </w:t>
-      </w:r>
-      <w:r>
-        <w:t xml:space="preserve">when exporting its node list, even if it has fewer nodes. See section </w:t>
-      </w:r>
-      <w:r>
-        <w:fldChar w:fldCharType="begin"/>
-      </w:r>
-      <w:r>
-        <w:instrText xml:space="preserve"> REF _Ref391475814 \r \h </w:instrText>
-      </w:r>
-      <w:r>
-        <w:fldChar w:fldCharType="separate"/>
-      </w:r>
-      <w:r>
-        <w:t>7.3</w:t>
-      </w:r>
-      <w:r>
-        <w:fldChar w:fldCharType="end"/>
-      </w:r>
-      <w:r>
-        <w:t xml:space="preserve"> for more details. The COMPRESSION flag indicates whether the state sections are compressed or not. Data compression is an optional feature for plot files, and will not be discussed in this document. </w:t>
+        <w:t>.</w:t>
+      </w:r>
+      <w:r>
+        <w:t xml:space="preserve"> </w:t>
+      </w:r>
+      <w:r>
+        <w:t xml:space="preserve">The COMPRESSION flag indicates whether the </w:t>
+      </w:r>
+      <w:r>
+        <w:t xml:space="preserve">mesh and </w:t>
+      </w:r>
+      <w:r>
+        <w:t xml:space="preserve">state sections are compressed or not. Data compression is an optional feature for plot files, and will not be discussed in this document. </w:t>
       </w:r>
       <w:r>
         <w:t>The AUTHOR contains the name of the person who created the file. The SOFTWARE tag contains the name of the software that generated the file.</w:t>
+      </w:r>
+      <w:r>
+        <w:t xml:space="preserve"> (Note that not all header data </w:t>
+      </w:r>
+      <w:r>
+        <w:t>might be present in a plot file. For instance, as of FEBio3, t</w:t>
+      </w:r>
+      <w:r>
+        <w:t xml:space="preserve">he AUTHOR tag is </w:t>
+      </w:r>
+      <w:r>
+        <w:t xml:space="preserve">not written to the plot file.) </w:t>
       </w:r>
     </w:p>
     <w:p>
       <w:pPr>
         <w:pStyle w:val="Heading1"/>
       </w:pPr>
-      <w:bookmarkStart w:id="21" w:name="_Toc464144693"/>
-      <w:bookmarkStart w:id="22" w:name="_Toc464144831"/>
+      <w:bookmarkStart w:id="17" w:name="_Toc464144693"/>
+      <w:bookmarkStart w:id="18" w:name="_Toc45093718"/>
       <w:r>
         <w:t>Dictionary Section</w:t>
       </w:r>
-      <w:bookmarkEnd w:id="21"/>
-      <w:bookmarkEnd w:id="22"/>
+      <w:bookmarkEnd w:id="17"/>
+      <w:bookmarkEnd w:id="18"/>
     </w:p>
     <w:p>
       <w:pPr>
@@ -5013,8 +5152,13 @@
         <w:jc w:val="both"/>
       </w:pPr>
       <w:r>
-        <w:lastRenderedPageBreak/>
-        <w:t xml:space="preserve">Note that all of these sections are optional. For example if a model does not define </w:t>
+        <w:t xml:space="preserve">Note that all of these sections are optional. For </w:t>
+      </w:r>
+      <w:r>
+        <w:t>example,</w:t>
+      </w:r>
+      <w:r>
+        <w:t xml:space="preserve"> if a model does not define </w:t>
       </w:r>
       <w:r>
         <w:t>global</w:t>
@@ -5084,6 +5228,7 @@
                 <w:b/>
                 <w:i/>
               </w:rPr>
+              <w:lastRenderedPageBreak/>
               <w:t>Tag</w:t>
             </w:r>
           </w:p>
@@ -5216,10 +5361,10 @@
         <w:tblLook w:val="01E0" w:firstRow="1" w:lastRow="1" w:firstColumn="1" w:lastColumn="1" w:noHBand="0" w:noVBand="0"/>
       </w:tblPr>
       <w:tblGrid>
-        <w:gridCol w:w="1923"/>
-        <w:gridCol w:w="1531"/>
-        <w:gridCol w:w="4001"/>
-        <w:gridCol w:w="1175"/>
+        <w:gridCol w:w="2590"/>
+        <w:gridCol w:w="1504"/>
+        <w:gridCol w:w="3373"/>
+        <w:gridCol w:w="1163"/>
       </w:tblGrid>
       <w:tr>
         <w:tc>
@@ -5433,6 +5578,98 @@
           <w:p>
             <w:r>
               <w:t>textual description of data</w:t>
+            </w:r>
+          </w:p>
+        </w:tc>
+        <w:tc>
+          <w:tcPr>
+            <w:tcW w:w="1188" w:type="dxa"/>
+            <w:shd w:val="clear" w:color="auto" w:fill="auto"/>
+          </w:tcPr>
+          <w:p>
+            <w:r>
+              <w:t>CHAR64</w:t>
+            </w:r>
+          </w:p>
+        </w:tc>
+      </w:tr>
+      <w:tr>
+        <w:tc>
+          <w:tcPr>
+            <w:tcW w:w="1428" w:type="dxa"/>
+            <w:shd w:val="clear" w:color="auto" w:fill="auto"/>
+          </w:tcPr>
+          <w:p>
+            <w:r>
+              <w:t>ITEM_ARRAY_SIZE</w:t>
+            </w:r>
+          </w:p>
+        </w:tc>
+        <w:tc>
+          <w:tcPr>
+            <w:tcW w:w="1560" w:type="dxa"/>
+            <w:shd w:val="clear" w:color="auto" w:fill="auto"/>
+          </w:tcPr>
+          <w:p>
+            <w:r>
+              <w:t>0x01020005</w:t>
+            </w:r>
+          </w:p>
+        </w:tc>
+        <w:tc>
+          <w:tcPr>
+            <w:tcW w:w="4680" w:type="dxa"/>
+            <w:shd w:val="clear" w:color="auto" w:fill="auto"/>
+          </w:tcPr>
+          <w:p>
+            <w:r>
+              <w:t>Size of array variables</w:t>
+            </w:r>
+          </w:p>
+        </w:tc>
+        <w:tc>
+          <w:tcPr>
+            <w:tcW w:w="1188" w:type="dxa"/>
+            <w:shd w:val="clear" w:color="auto" w:fill="auto"/>
+          </w:tcPr>
+          <w:p>
+            <w:r>
+              <w:t>DWORD</w:t>
+            </w:r>
+          </w:p>
+        </w:tc>
+      </w:tr>
+      <w:tr>
+        <w:tc>
+          <w:tcPr>
+            <w:tcW w:w="1428" w:type="dxa"/>
+            <w:shd w:val="clear" w:color="auto" w:fill="auto"/>
+          </w:tcPr>
+          <w:p>
+            <w:r>
+              <w:t>ITEM_ARRAY_NAME</w:t>
+            </w:r>
+          </w:p>
+        </w:tc>
+        <w:tc>
+          <w:tcPr>
+            <w:tcW w:w="1560" w:type="dxa"/>
+            <w:shd w:val="clear" w:color="auto" w:fill="auto"/>
+          </w:tcPr>
+          <w:p>
+            <w:r>
+              <w:t>0x01020006</w:t>
+            </w:r>
+          </w:p>
+        </w:tc>
+        <w:tc>
+          <w:tcPr>
+            <w:tcW w:w="4680" w:type="dxa"/>
+            <w:shd w:val="clear" w:color="auto" w:fill="auto"/>
+          </w:tcPr>
+          <w:p>
+            <w:r>
+              <w:t>Name of array variable</w:t>
             </w:r>
           </w:p>
         </w:tc>
@@ -5453,6 +5690,22 @@
       <w:pPr>
         <w:jc w:val="both"/>
       </w:pPr>
+    </w:p>
+    <w:p>
+      <w:pPr>
+        <w:jc w:val="both"/>
+      </w:pPr>
+      <w:r>
+        <w:t xml:space="preserve">The ITEM_ARRAY_SIZE and ITEM_ARRAY_NAME </w:t>
+      </w:r>
+      <w:proofErr w:type="gramStart"/>
+      <w:r>
+        <w:t>are</w:t>
+      </w:r>
+      <w:proofErr w:type="gramEnd"/>
+      <w:r>
+        <w:t xml:space="preserve"> only used for array variables. The ITEM_ARRAY_SIZE defines the number of data items in the array. For each data item, the ITEM_ARRAY_NAME defines an optional name for that item. </w:t>
+      </w:r>
     </w:p>
     <w:p>
       <w:pPr>
@@ -5486,9 +5739,9 @@
         <w:tblLook w:val="01E0" w:firstRow="1" w:lastRow="1" w:firstColumn="1" w:lastColumn="1" w:noHBand="0" w:noVBand="0"/>
       </w:tblPr>
       <w:tblGrid>
-        <w:gridCol w:w="1634"/>
+        <w:gridCol w:w="1950"/>
         <w:gridCol w:w="1017"/>
-        <w:gridCol w:w="5979"/>
+        <w:gridCol w:w="5663"/>
       </w:tblGrid>
       <w:tr>
         <w:tc>
@@ -5597,7 +5850,15 @@
               <w:jc w:val="both"/>
             </w:pPr>
             <w:r>
-              <w:t>single precision (s.p.) floating point</w:t>
+              <w:t>single precision (</w:t>
+            </w:r>
+            <w:proofErr w:type="spellStart"/>
+            <w:r>
+              <w:t>s.p.</w:t>
+            </w:r>
+            <w:proofErr w:type="spellEnd"/>
+            <w:r>
+              <w:t>) floating point</w:t>
             </w:r>
           </w:p>
         </w:tc>
@@ -5641,7 +5902,15 @@
               <w:jc w:val="both"/>
             </w:pPr>
             <w:r>
-              <w:t>3D vector of s.p. floats</w:t>
+              <w:t xml:space="preserve">3D vector of </w:t>
+            </w:r>
+            <w:proofErr w:type="spellStart"/>
+            <w:r>
+              <w:t>s.p.</w:t>
+            </w:r>
+            <w:proofErr w:type="spellEnd"/>
+            <w:r>
+              <w:t xml:space="preserve"> floats</w:t>
             </w:r>
             <w:r>
               <w:t xml:space="preserve"> (stored in </w:t>
@@ -5724,7 +5993,15 @@
               <w:t>nd</w:t>
             </w:r>
             <w:r>
-              <w:t xml:space="preserve"> order tensor of s.p. floats</w:t>
+              <w:t xml:space="preserve"> order tensor of </w:t>
+            </w:r>
+            <w:proofErr w:type="spellStart"/>
+            <w:r>
+              <w:t>s.p.</w:t>
+            </w:r>
+            <w:proofErr w:type="spellEnd"/>
+            <w:r>
+              <w:t xml:space="preserve"> floats</w:t>
             </w:r>
             <w:r>
               <w:t xml:space="preserve"> (stored in </w:t>
@@ -5738,39 +6015,61 @@
             <w:r>
               <w:t xml:space="preserve">, </w:t>
             </w:r>
-            <w:r>
-              <w:rPr>
-                <w:i/>
-              </w:rPr>
-              <w:t>yy, zz</w:t>
-            </w:r>
-            <w:r>
+            <w:proofErr w:type="spellStart"/>
+            <w:r>
+              <w:rPr>
+                <w:i/>
+              </w:rPr>
+              <w:t>yy</w:t>
+            </w:r>
+            <w:proofErr w:type="spellEnd"/>
+            <w:r>
+              <w:rPr>
+                <w:i/>
+              </w:rPr>
               <w:t xml:space="preserve">, </w:t>
             </w:r>
+            <w:proofErr w:type="spellStart"/>
+            <w:r>
+              <w:rPr>
+                <w:i/>
+              </w:rPr>
+              <w:t>zz</w:t>
+            </w:r>
+            <w:proofErr w:type="spellEnd"/>
+            <w:r>
+              <w:t xml:space="preserve">, </w:t>
+            </w:r>
+            <w:proofErr w:type="spellStart"/>
             <w:r>
               <w:rPr>
                 <w:i/>
               </w:rPr>
               <w:t>xy</w:t>
             </w:r>
+            <w:proofErr w:type="spellEnd"/>
             <w:r>
               <w:t xml:space="preserve">, </w:t>
             </w:r>
+            <w:proofErr w:type="spellStart"/>
             <w:r>
               <w:rPr>
                 <w:i/>
               </w:rPr>
               <w:t>yz</w:t>
             </w:r>
+            <w:proofErr w:type="spellEnd"/>
             <w:r>
               <w:t xml:space="preserve">, </w:t>
             </w:r>
+            <w:proofErr w:type="spellStart"/>
             <w:r>
               <w:rPr>
                 <w:i/>
               </w:rPr>
               <w:t>xz</w:t>
             </w:r>
+            <w:proofErr w:type="spellEnd"/>
             <w:r>
               <w:t xml:space="preserve"> order)</w:t>
             </w:r>
@@ -5816,7 +6115,15 @@
               <w:jc w:val="both"/>
             </w:pPr>
             <w:r>
-              <w:t>diagonal matrix of s.p. floats</w:t>
+              <w:t xml:space="preserve">diagonal matrix of </w:t>
+            </w:r>
+            <w:proofErr w:type="spellStart"/>
+            <w:r>
+              <w:t>s.p.</w:t>
+            </w:r>
+            <w:proofErr w:type="spellEnd"/>
+            <w:r>
+              <w:t xml:space="preserve"> floats</w:t>
             </w:r>
             <w:r>
               <w:t xml:space="preserve"> (stored in </w:t>
@@ -5825,8 +6132,30 @@
               <w:rPr>
                 <w:i/>
               </w:rPr>
-              <w:t>xx, yy, zz</w:t>
-            </w:r>
+              <w:t xml:space="preserve">xx, </w:t>
+            </w:r>
+            <w:proofErr w:type="spellStart"/>
+            <w:r>
+              <w:rPr>
+                <w:i/>
+              </w:rPr>
+              <w:t>yy</w:t>
+            </w:r>
+            <w:proofErr w:type="spellEnd"/>
+            <w:r>
+              <w:rPr>
+                <w:i/>
+              </w:rPr>
+              <w:t xml:space="preserve">, </w:t>
+            </w:r>
+            <w:proofErr w:type="spellStart"/>
+            <w:r>
+              <w:rPr>
+                <w:i/>
+              </w:rPr>
+              <w:t>zz</w:t>
+            </w:r>
+            <w:proofErr w:type="spellEnd"/>
             <w:r>
               <w:t xml:space="preserve"> order). </w:t>
             </w:r>
@@ -5872,7 +6201,150 @@
               <w:jc w:val="both"/>
             </w:pPr>
             <w:r>
-              <w:t>symmetric fourth-order tensor of s.p. floats.</w:t>
+              <w:t xml:space="preserve">symmetric fourth-order tensor of </w:t>
+            </w:r>
+            <w:proofErr w:type="spellStart"/>
+            <w:r>
+              <w:t>s.p.</w:t>
+            </w:r>
+            <w:proofErr w:type="spellEnd"/>
+            <w:r>
+              <w:t xml:space="preserve"> floats.</w:t>
+            </w:r>
+          </w:p>
+        </w:tc>
+      </w:tr>
+      <w:tr>
+        <w:tc>
+          <w:tcPr>
+            <w:tcW w:w="1638" w:type="dxa"/>
+            <w:shd w:val="clear" w:color="auto" w:fill="auto"/>
+          </w:tcPr>
+          <w:p>
+            <w:pPr>
+              <w:jc w:val="both"/>
+            </w:pPr>
+            <w:r>
+              <w:t>MAT3F</w:t>
+            </w:r>
+          </w:p>
+        </w:tc>
+        <w:tc>
+          <w:tcPr>
+            <w:tcW w:w="1017" w:type="dxa"/>
+            <w:shd w:val="clear" w:color="auto" w:fill="auto"/>
+          </w:tcPr>
+          <w:p>
+            <w:pPr>
+              <w:jc w:val="both"/>
+            </w:pPr>
+            <w:r>
+              <w:t>5</w:t>
+            </w:r>
+          </w:p>
+        </w:tc>
+        <w:tc>
+          <w:tcPr>
+            <w:tcW w:w="6201" w:type="dxa"/>
+            <w:shd w:val="clear" w:color="auto" w:fill="auto"/>
+          </w:tcPr>
+          <w:p>
+            <w:pPr>
+              <w:jc w:val="both"/>
+            </w:pPr>
+            <w:r>
+              <w:t>3x3 matrix of floats (stored in row order).</w:t>
+            </w:r>
+          </w:p>
+        </w:tc>
+      </w:tr>
+      <w:tr>
+        <w:tc>
+          <w:tcPr>
+            <w:tcW w:w="1638" w:type="dxa"/>
+            <w:shd w:val="clear" w:color="auto" w:fill="auto"/>
+          </w:tcPr>
+          <w:p>
+            <w:pPr>
+              <w:jc w:val="both"/>
+            </w:pPr>
+            <w:r>
+              <w:t>ARRAY_FLOAT</w:t>
+            </w:r>
+          </w:p>
+        </w:tc>
+        <w:tc>
+          <w:tcPr>
+            <w:tcW w:w="1017" w:type="dxa"/>
+            <w:shd w:val="clear" w:color="auto" w:fill="auto"/>
+          </w:tcPr>
+          <w:p>
+            <w:pPr>
+              <w:jc w:val="both"/>
+            </w:pPr>
+            <w:r>
+              <w:t>6</w:t>
+            </w:r>
+          </w:p>
+        </w:tc>
+        <w:tc>
+          <w:tcPr>
+            <w:tcW w:w="6201" w:type="dxa"/>
+            <w:shd w:val="clear" w:color="auto" w:fill="auto"/>
+          </w:tcPr>
+          <w:p>
+            <w:pPr>
+              <w:jc w:val="both"/>
+            </w:pPr>
+            <w:r>
+              <w:t>Array of floats.</w:t>
+            </w:r>
+          </w:p>
+        </w:tc>
+      </w:tr>
+      <w:tr>
+        <w:tc>
+          <w:tcPr>
+            <w:tcW w:w="1638" w:type="dxa"/>
+            <w:shd w:val="clear" w:color="auto" w:fill="auto"/>
+          </w:tcPr>
+          <w:p>
+            <w:pPr>
+              <w:jc w:val="both"/>
+            </w:pPr>
+            <w:r>
+              <w:t>ARRAY_VEC3F</w:t>
+            </w:r>
+          </w:p>
+        </w:tc>
+        <w:tc>
+          <w:tcPr>
+            <w:tcW w:w="1017" w:type="dxa"/>
+            <w:shd w:val="clear" w:color="auto" w:fill="auto"/>
+          </w:tcPr>
+          <w:p>
+            <w:pPr>
+              <w:jc w:val="both"/>
+            </w:pPr>
+            <w:r>
+              <w:t>7</w:t>
+            </w:r>
+          </w:p>
+        </w:tc>
+        <w:tc>
+          <w:tcPr>
+            <w:tcW w:w="6201" w:type="dxa"/>
+            <w:shd w:val="clear" w:color="auto" w:fill="auto"/>
+          </w:tcPr>
+          <w:p>
+            <w:pPr>
+              <w:jc w:val="both"/>
+            </w:pPr>
+            <w:r>
+              <w:t>Array of vec3f</w:t>
+            </w:r>
+            <w:r>
+              <w:t>.</w:t>
             </w:r>
           </w:p>
         </w:tc>
@@ -5913,6 +6385,12 @@
           <w:i/>
         </w:rPr>
         <w:t>surface</w:t>
+      </w:r>
+      <w:r>
+        <w:rPr>
+          <w:iCs/>
+        </w:rPr>
+        <w:t>,</w:t>
       </w:r>
       <w:r>
         <w:t xml:space="preserve"> or a </w:t>
@@ -6272,7 +6750,11 @@
         <w:t>node</w:t>
       </w:r>
       <w:r>
-        <w:t xml:space="preserve"> of the </w:t>
+        <w:t xml:space="preserve"> of </w:t>
+      </w:r>
+      <w:r>
+        <w:lastRenderedPageBreak/>
+        <w:t xml:space="preserve">the </w:t>
       </w:r>
       <w:r>
         <w:rPr>
@@ -6281,7 +6763,13 @@
         <w:t>region</w:t>
       </w:r>
       <w:r>
-        <w:t xml:space="preserve">. Each type of region (node set, surface or </w:t>
+        <w:t>. Each type of region (node set, surface</w:t>
+      </w:r>
+      <w:r>
+        <w:t>,</w:t>
+      </w:r>
+      <w:r>
+        <w:t xml:space="preserve"> or </w:t>
       </w:r>
       <w:r>
         <w:t>domain</w:t>
@@ -6296,11 +6784,7 @@
         <w:t>NODE</w:t>
       </w:r>
       <w:r>
-        <w:t xml:space="preserve"> format, the user </w:t>
-      </w:r>
-      <w:r>
-        <w:lastRenderedPageBreak/>
-        <w:t xml:space="preserve">defines a single value for each of the nodes in this implicit node set. This will be explained in more detail below in the state section. </w:t>
+        <w:t xml:space="preserve"> format, the user defines a single value for each of the nodes in this implicit node set. This will be explained in more detail below in the state section. </w:t>
       </w:r>
     </w:p>
     <w:p>
@@ -6357,16 +6841,16 @@
       <w:pPr>
         <w:pStyle w:val="Heading1"/>
       </w:pPr>
-      <w:bookmarkStart w:id="23" w:name="_Toc464144694"/>
-      <w:bookmarkStart w:id="24" w:name="_Toc464144832"/>
+      <w:bookmarkStart w:id="19" w:name="_Toc464144694"/>
+      <w:bookmarkStart w:id="20" w:name="_Toc45093719"/>
       <w:r>
         <w:t>Mesh</w:t>
       </w:r>
       <w:r>
         <w:t xml:space="preserve"> Section</w:t>
       </w:r>
-      <w:bookmarkEnd w:id="23"/>
-      <w:bookmarkEnd w:id="24"/>
+      <w:bookmarkEnd w:id="19"/>
+      <w:bookmarkEnd w:id="20"/>
     </w:p>
     <w:p>
       <w:pPr>
@@ -6412,7 +6896,13 @@
         <w:t>surface</w:t>
       </w:r>
       <w:r>
-        <w:t xml:space="preserve"> (i.e. facet set) or a </w:t>
+        <w:t xml:space="preserve"> (i.e. facet set)</w:t>
+      </w:r>
+      <w:r>
+        <w:t>,</w:t>
+      </w:r>
+      <w:r>
+        <w:t xml:space="preserve"> or a </w:t>
       </w:r>
       <w:r>
         <w:rPr>
@@ -6776,13 +7266,13 @@
       <w:pPr>
         <w:pStyle w:val="Heading2"/>
       </w:pPr>
-      <w:bookmarkStart w:id="25" w:name="_Toc464144695"/>
-      <w:bookmarkStart w:id="26" w:name="_Toc464144833"/>
+      <w:bookmarkStart w:id="21" w:name="_Toc464144695"/>
+      <w:bookmarkStart w:id="22" w:name="_Toc45093720"/>
       <w:r>
         <w:t>Node Section</w:t>
       </w:r>
-      <w:bookmarkEnd w:id="25"/>
-      <w:bookmarkEnd w:id="26"/>
+      <w:bookmarkEnd w:id="21"/>
+      <w:bookmarkEnd w:id="22"/>
     </w:p>
     <w:p>
       <w:r>
@@ -7150,7 +7640,15 @@
               <w:jc w:val="both"/>
             </w:pPr>
             <w:r>
-              <w:t>dimension of node set (i.e. nr. of coords)</w:t>
+              <w:t xml:space="preserve">dimension of node set (i.e. nr. of </w:t>
+            </w:r>
+            <w:proofErr w:type="spellStart"/>
+            <w:r>
+              <w:t>coords</w:t>
+            </w:r>
+            <w:proofErr w:type="spellEnd"/>
+            <w:r>
+              <w:t>)</w:t>
             </w:r>
           </w:p>
         </w:tc>
@@ -7212,6 +7710,7 @@
         <w:jc w:val="both"/>
       </w:pPr>
       <w:r>
+        <w:lastRenderedPageBreak/>
         <w:t>Then the NODE_</w:t>
       </w:r>
       <w:r>
@@ -7242,11 +7741,7 @@
         <w:t>N*DWORD + DIM</w:t>
       </w:r>
       <w:r>
-        <w:t xml:space="preserve">*N*FLOAT where N is the number of nodes </w:t>
-      </w:r>
-      <w:r>
-        <w:lastRenderedPageBreak/>
-        <w:t>in the mesh (as defined in the header section)</w:t>
+        <w:t>*N*FLOAT where N is the number of nodes in the mesh (as defined in the header section)</w:t>
       </w:r>
       <w:r>
         <w:t>, DIM is the dimension,</w:t>
@@ -7449,12 +7944,14 @@
                 <w:i/>
               </w:rPr>
             </w:pPr>
+            <w:proofErr w:type="spellStart"/>
             <w:r>
               <w:rPr>
                 <w:i/>
               </w:rPr>
               <w:t>xN</w:t>
             </w:r>
+            <w:proofErr w:type="spellEnd"/>
           </w:p>
         </w:tc>
         <w:tc>
@@ -7469,12 +7966,14 @@
                 <w:i/>
               </w:rPr>
             </w:pPr>
+            <w:proofErr w:type="spellStart"/>
             <w:r>
               <w:rPr>
                 <w:i/>
               </w:rPr>
               <w:t>yN</w:t>
             </w:r>
+            <w:proofErr w:type="spellEnd"/>
           </w:p>
         </w:tc>
         <w:tc>
@@ -7489,12 +7988,14 @@
                 <w:i/>
               </w:rPr>
             </w:pPr>
+            <w:proofErr w:type="spellStart"/>
             <w:r>
               <w:rPr>
                 <w:i/>
               </w:rPr>
               <w:t>zN</w:t>
             </w:r>
+            <w:proofErr w:type="spellEnd"/>
           </w:p>
         </w:tc>
       </w:tr>
@@ -7515,7 +8016,21 @@
         <w:rPr>
           <w:i/>
         </w:rPr>
-        <w:t xml:space="preserve">x[i] </w:t>
+        <w:t>x[</w:t>
+      </w:r>
+      <w:proofErr w:type="spellStart"/>
+      <w:r>
+        <w:rPr>
+          <w:i/>
+        </w:rPr>
+        <w:t>i</w:t>
+      </w:r>
+      <w:proofErr w:type="spellEnd"/>
+      <w:r>
+        <w:rPr>
+          <w:i/>
+        </w:rPr>
+        <w:t xml:space="preserve">] </w:t>
       </w:r>
       <w:r>
         <w:t xml:space="preserve">is the </w:t>
@@ -7529,11 +8044,19 @@
       <w:r>
         <w:t xml:space="preserve">coordinate of node </w:t>
       </w:r>
+      <w:proofErr w:type="spellStart"/>
       <w:r>
         <w:rPr>
           <w:i/>
         </w:rPr>
-        <w:t xml:space="preserve">i </w:t>
+        <w:t>i</w:t>
+      </w:r>
+      <w:proofErr w:type="spellEnd"/>
+      <w:r>
+        <w:rPr>
+          <w:i/>
+        </w:rPr>
+        <w:t xml:space="preserve"> </w:t>
       </w:r>
       <w:r>
         <w:t xml:space="preserve">and similarly </w:t>
@@ -7575,13 +8098,13 @@
       <w:pPr>
         <w:pStyle w:val="Heading2"/>
       </w:pPr>
-      <w:bookmarkStart w:id="27" w:name="_Toc464144696"/>
-      <w:bookmarkStart w:id="28" w:name="_Toc464144834"/>
+      <w:bookmarkStart w:id="23" w:name="_Toc464144696"/>
+      <w:bookmarkStart w:id="24" w:name="_Toc45093721"/>
       <w:r>
         <w:t>Domain Section</w:t>
       </w:r>
-      <w:bookmarkEnd w:id="27"/>
-      <w:bookmarkEnd w:id="28"/>
+      <w:bookmarkEnd w:id="23"/>
+      <w:bookmarkEnd w:id="24"/>
     </w:p>
     <w:p>
       <w:r>
@@ -8736,6 +9259,7 @@
               <w:jc w:val="both"/>
             </w:pPr>
             <w:r>
+              <w:lastRenderedPageBreak/>
               <w:t>TET15</w:t>
             </w:r>
           </w:p>
@@ -8817,7 +9341,6 @@
     <w:p/>
     <w:p>
       <w:r>
-        <w:lastRenderedPageBreak/>
         <w:t xml:space="preserve">The </w:t>
       </w:r>
       <w:r>
@@ -9067,15 +9590,15 @@
       <w:pPr>
         <w:pStyle w:val="Heading2"/>
       </w:pPr>
-      <w:bookmarkStart w:id="29" w:name="_Ref391475814"/>
-      <w:bookmarkStart w:id="30" w:name="_Toc464144697"/>
-      <w:bookmarkStart w:id="31" w:name="_Toc464144835"/>
+      <w:bookmarkStart w:id="25" w:name="_Ref391475814"/>
+      <w:bookmarkStart w:id="26" w:name="_Toc464144697"/>
+      <w:bookmarkStart w:id="27" w:name="_Toc45093722"/>
       <w:r>
         <w:t>Surface Section</w:t>
       </w:r>
-      <w:bookmarkEnd w:id="29"/>
-      <w:bookmarkEnd w:id="30"/>
-      <w:bookmarkEnd w:id="31"/>
+      <w:bookmarkEnd w:id="25"/>
+      <w:bookmarkEnd w:id="26"/>
+      <w:bookmarkEnd w:id="27"/>
     </w:p>
     <w:p>
       <w:r>
@@ -9788,6 +10311,7 @@
                 <w:b/>
                 <w:i/>
               </w:rPr>
+              <w:lastRenderedPageBreak/>
               <w:t>Tag</w:t>
             </w:r>
           </w:p>
@@ -9912,7 +10436,6 @@
         <w:jc w:val="both"/>
       </w:pPr>
       <w:r>
-        <w:lastRenderedPageBreak/>
         <w:t xml:space="preserve">Here, NF = MAX_FACET_NODES + 2. </w:t>
       </w:r>
       <w:r>
@@ -9948,19 +10471,40 @@
       <w:pPr>
         <w:pStyle w:val="Heading2"/>
       </w:pPr>
-      <w:bookmarkStart w:id="32" w:name="_Toc464144698"/>
-      <w:bookmarkStart w:id="33" w:name="_Toc464144836"/>
-      <w:bookmarkStart w:id="34" w:name="_Ref464221952"/>
-      <w:r>
-        <w:t>NodeSet Section</w:t>
-      </w:r>
-      <w:bookmarkEnd w:id="32"/>
-      <w:bookmarkEnd w:id="33"/>
-      <w:bookmarkEnd w:id="34"/>
+      <w:bookmarkStart w:id="28" w:name="_Toc464144698"/>
+      <w:bookmarkStart w:id="29" w:name="_Ref464221952"/>
+      <w:bookmarkStart w:id="30" w:name="_Toc45093723"/>
+      <w:proofErr w:type="spellStart"/>
+      <w:r>
+        <w:t>NodeSet</w:t>
+      </w:r>
+      <w:proofErr w:type="spellEnd"/>
+      <w:r>
+        <w:t xml:space="preserve"> Section</w:t>
+      </w:r>
+      <w:bookmarkEnd w:id="28"/>
+      <w:bookmarkEnd w:id="29"/>
+      <w:bookmarkEnd w:id="30"/>
     </w:p>
     <w:p>
       <w:r>
-        <w:t>The NodeSet section defines all the node sets where a node set is a named collection of nodes. Each nodeset begins with the NODESET section.</w:t>
+        <w:t xml:space="preserve">The </w:t>
+      </w:r>
+      <w:proofErr w:type="spellStart"/>
+      <w:r>
+        <w:t>NodeSet</w:t>
+      </w:r>
+      <w:proofErr w:type="spellEnd"/>
+      <w:r>
+        <w:t xml:space="preserve"> section defines all the node sets where a node set is a named collection of nodes. Each </w:t>
+      </w:r>
+      <w:proofErr w:type="spellStart"/>
+      <w:r>
+        <w:t>nodeset</w:t>
+      </w:r>
+      <w:proofErr w:type="spellEnd"/>
+      <w:r>
+        <w:t xml:space="preserve"> begins with the NODESET section.</w:t>
       </w:r>
     </w:p>
     <w:p/>
@@ -10089,7 +10633,15 @@
               <w:jc w:val="both"/>
             </w:pPr>
             <w:r>
-              <w:t>beginning of a nodeset section</w:t>
+              <w:t xml:space="preserve">beginning of a </w:t>
+            </w:r>
+            <w:proofErr w:type="spellStart"/>
+            <w:r>
+              <w:t>nodeset</w:t>
+            </w:r>
+            <w:proofErr w:type="spellEnd"/>
+            <w:r>
+              <w:t xml:space="preserve"> section</w:t>
             </w:r>
           </w:p>
         </w:tc>
@@ -10233,7 +10785,15 @@
               <w:jc w:val="both"/>
             </w:pPr>
             <w:r>
-              <w:t>beginning of nodeset header</w:t>
+              <w:t xml:space="preserve">beginning of </w:t>
+            </w:r>
+            <w:proofErr w:type="spellStart"/>
+            <w:r>
+              <w:t>nodeset</w:t>
+            </w:r>
+            <w:proofErr w:type="spellEnd"/>
+            <w:r>
+              <w:t xml:space="preserve"> header</w:t>
             </w:r>
           </w:p>
         </w:tc>
@@ -10436,8 +10996,13 @@
             <w:shd w:val="clear" w:color="auto" w:fill="auto"/>
           </w:tcPr>
           <w:p>
-            <w:r>
-              <w:t>nodeset ID</w:t>
+            <w:proofErr w:type="spellStart"/>
+            <w:r>
+              <w:t>nodeset</w:t>
+            </w:r>
+            <w:proofErr w:type="spellEnd"/>
+            <w:r>
+              <w:t xml:space="preserve"> ID</w:t>
             </w:r>
           </w:p>
         </w:tc>
@@ -10529,8 +11094,13 @@
           </w:tcPr>
           <w:p>
             <w:r>
-              <w:t>An optional name for this nodeset</w:t>
-            </w:r>
+              <w:t xml:space="preserve">An optional name for this </w:t>
+            </w:r>
+            <w:proofErr w:type="spellStart"/>
+            <w:r>
+              <w:t>nodeset</w:t>
+            </w:r>
+            <w:proofErr w:type="spellEnd"/>
           </w:p>
         </w:tc>
         <w:tc>
@@ -10564,27 +11134,13 @@
       <w:pPr>
         <w:pStyle w:val="Heading2"/>
       </w:pPr>
-      <w:bookmarkStart w:id="35" w:name="_Toc464144699"/>
-      <w:bookmarkStart w:id="36" w:name="_Toc464144837"/>
-      <w:r>
-        <w:t>Parts</w:t>
-      </w:r>
-      <w:commentRangeStart w:id="37"/>
-      <w:r>
-        <w:t xml:space="preserve"> Section</w:t>
-      </w:r>
-      <w:commentRangeEnd w:id="37"/>
-      <w:r>
-        <w:rPr>
-          <w:rStyle w:val="CommentReference"/>
-          <w:rFonts w:ascii="Times New Roman" w:hAnsi="Times New Roman" w:cs="Times New Roman"/>
-          <w:b w:val="0"/>
-          <w:bCs w:val="0"/>
-        </w:rPr>
-        <w:commentReference w:id="37"/>
-      </w:r>
-      <w:bookmarkEnd w:id="35"/>
-      <w:bookmarkEnd w:id="36"/>
+      <w:bookmarkStart w:id="31" w:name="_Toc464144699"/>
+      <w:bookmarkStart w:id="32" w:name="_Toc45093724"/>
+      <w:r>
+        <w:t>Parts Section</w:t>
+      </w:r>
+      <w:bookmarkEnd w:id="31"/>
+      <w:bookmarkEnd w:id="32"/>
     </w:p>
     <w:p>
       <w:r>
@@ -10597,6 +11153,7 @@
         <w:t xml:space="preserve"> section is written.</w:t>
       </w:r>
     </w:p>
+    <w:p/>
     <w:p/>
     <w:tbl>
       <w:tblPr>
@@ -10867,6 +11424,7 @@
           </w:tcPr>
           <w:p>
             <w:r>
+              <w:lastRenderedPageBreak/>
               <w:t>PART</w:t>
             </w:r>
             <w:r>
@@ -10976,7 +11534,6 @@
         <w:jc w:val="both"/>
       </w:pPr>
       <w:r>
-        <w:lastRenderedPageBreak/>
         <w:t xml:space="preserve">The </w:t>
       </w:r>
       <w:r>
@@ -11015,13 +11572,13 @@
       <w:pPr>
         <w:pStyle w:val="Heading1"/>
       </w:pPr>
-      <w:bookmarkStart w:id="38" w:name="_Toc464144700"/>
-      <w:bookmarkStart w:id="39" w:name="_Toc464144838"/>
+      <w:bookmarkStart w:id="33" w:name="_Toc464144700"/>
+      <w:bookmarkStart w:id="34" w:name="_Toc45093725"/>
       <w:r>
         <w:t>State Section</w:t>
       </w:r>
-      <w:bookmarkEnd w:id="38"/>
-      <w:bookmarkEnd w:id="39"/>
+      <w:bookmarkEnd w:id="33"/>
+      <w:bookmarkEnd w:id="34"/>
     </w:p>
     <w:p>
       <w:pPr>
@@ -11251,13 +11808,13 @@
       <w:pPr>
         <w:pStyle w:val="Heading2"/>
       </w:pPr>
-      <w:bookmarkStart w:id="40" w:name="_Toc464144701"/>
-      <w:bookmarkStart w:id="41" w:name="_Toc464144839"/>
+      <w:bookmarkStart w:id="35" w:name="_Toc464144701"/>
+      <w:bookmarkStart w:id="36" w:name="_Toc45093726"/>
       <w:r>
         <w:t>State Header</w:t>
       </w:r>
-      <w:bookmarkEnd w:id="40"/>
-      <w:bookmarkEnd w:id="41"/>
+      <w:bookmarkEnd w:id="35"/>
+      <w:bookmarkEnd w:id="36"/>
     </w:p>
     <w:p>
       <w:r>
@@ -11431,13 +11988,13 @@
       <w:pPr>
         <w:pStyle w:val="Heading2"/>
       </w:pPr>
-      <w:bookmarkStart w:id="42" w:name="_Toc464144702"/>
-      <w:bookmarkStart w:id="43" w:name="_Toc464144840"/>
+      <w:bookmarkStart w:id="37" w:name="_Toc464144702"/>
+      <w:bookmarkStart w:id="38" w:name="_Toc45093727"/>
       <w:r>
         <w:t>State Data Section</w:t>
       </w:r>
-      <w:bookmarkEnd w:id="42"/>
-      <w:bookmarkEnd w:id="43"/>
+      <w:bookmarkEnd w:id="37"/>
+      <w:bookmarkEnd w:id="38"/>
     </w:p>
     <w:p>
       <w:pPr>
@@ -11930,6 +12487,7 @@
     <w:p/>
     <w:p>
       <w:r>
+        <w:lastRenderedPageBreak/>
         <w:t>Each state data section has two fields.</w:t>
       </w:r>
     </w:p>
@@ -12047,7 +12605,6 @@
           </w:tcPr>
           <w:p>
             <w:r>
-              <w:lastRenderedPageBreak/>
               <w:t>REGION</w:t>
             </w:r>
             <w:r>
@@ -12207,10 +12764,23 @@
         <w:t>surface or domain</w:t>
       </w:r>
       <w:r>
-        <w:t xml:space="preserve"> stores its data in the FMT_NODE format, then the parser needs to figure out how many nodes are implicitly defined by the region and what the node order is. An implicit nodeset can be constructed by simple enumeration: each item of the region lists the nodes its visits and no nodes can be visited more than once. </w:t>
-      </w:r>
-      <w:r>
-        <w:t>So for example, consider the surface of three faces shown in the figure below.</w:t>
+        <w:t xml:space="preserve"> stores its data in the FMT_NODE format, then the parser needs to figure out how many nodes are implicitly defined by the region and what the node order is. An implicit </w:t>
+      </w:r>
+      <w:proofErr w:type="spellStart"/>
+      <w:r>
+        <w:t>nodeset</w:t>
+      </w:r>
+      <w:proofErr w:type="spellEnd"/>
+      <w:r>
+        <w:t xml:space="preserve"> can be constructed by simple enumeration: each item of the region lists the nodes its visits and no nodes can be visited more than once. </w:t>
+      </w:r>
+      <w:proofErr w:type="gramStart"/>
+      <w:r>
+        <w:t>So</w:t>
+      </w:r>
+      <w:proofErr w:type="gramEnd"/>
+      <w:r>
+        <w:t xml:space="preserve"> for example, consider the surface of three faces shown in the figure below.</w:t>
       </w:r>
     </w:p>
     <w:p/>
@@ -13900,41 +14470,41 @@
           </mc:Choice>
           <mc:Fallback>
             <w:pict>
-              <v:group w14:anchorId="7D69240E" id="Canvas 51" o:spid="_x0000_s1040" editas="canvas" style="width:6in;height:198pt;mso-position-horizontal-relative:char;mso-position-vertical-relative:line" coordsize="54864,25146" o:gfxdata="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">
+              <v:group w14:anchorId="7D69240E" id="Canvas 51" o:spid="_x0000_s1040" editas="canvas" style="width:6in;height:198pt;mso-position-horizontal-relative:char;mso-position-vertical-relative:line" coordsize="54864,25146" o:gfxdata="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">
                 <v:shape id="_x0000_s1041" type="#_x0000_t75" style="position:absolute;width:54864;height:25146;visibility:visible;mso-wrap-style:square">
                   <v:fill o:detectmouseclick="t"/>
                   <v:path o:connecttype="none"/>
                 </v:shape>
-                <v:rect id="Rectangle 52" o:spid="_x0000_s1042" style="position:absolute;left:9906;top:2286;width:11430;height:10287;visibility:visible;mso-wrap-style:square;v-text-anchor:top" o:gfxdata="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">
+                <v:rect id="Rectangle 52" o:spid="_x0000_s1042" style="position:absolute;left:9906;top:2286;width:11430;height:10287;visibility:visible;mso-wrap-style:square;v-text-anchor:top" o:gfxdata="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">
                   <v:textbox>
                     <w:txbxContent>
                       <w:p/>
                     </w:txbxContent>
                   </v:textbox>
                 </v:rect>
-                <v:rect id="Rectangle 53" o:spid="_x0000_s1043" style="position:absolute;left:21336;top:2286;width:10668;height:10287;visibility:visible;mso-wrap-style:square;v-text-anchor:top" o:gfxdata="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">
+                <v:rect id="Rectangle 53" o:spid="_x0000_s1043" style="position:absolute;left:21336;top:2286;width:10668;height:10287;visibility:visible;mso-wrap-style:square;v-text-anchor:top" o:gfxdata="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">
                   <v:textbox>
                     <w:txbxContent>
                       <w:p/>
                     </w:txbxContent>
                   </v:textbox>
                 </v:rect>
-                <v:rect id="Rectangle 54" o:spid="_x0000_s1044" style="position:absolute;left:21336;top:12573;width:10668;height:9144;visibility:visible;mso-wrap-style:square;v-text-anchor:top" o:gfxdata="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">
+                <v:rect id="Rectangle 54" o:spid="_x0000_s1044" style="position:absolute;left:21336;top:12573;width:10668;height:9144;visibility:visible;mso-wrap-style:square;v-text-anchor:top" o:gfxdata="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">
                   <v:textbox>
                     <w:txbxContent>
                       <w:p/>
                     </w:txbxContent>
                   </v:textbox>
                 </v:rect>
-                <v:oval id="Oval 57" o:spid="_x0000_s1045" style="position:absolute;left:9550;top:1898;width:762;height:1143;visibility:visible;mso-wrap-style:square;v-text-anchor:top" o:gfxdata="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" fillcolor="black"/>
-                <v:oval id="Oval 59" o:spid="_x0000_s1046" style="position:absolute;left:20891;top:1784;width:762;height:1143;visibility:visible;mso-wrap-style:square;v-text-anchor:top" o:gfxdata="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" fillcolor="black"/>
-                <v:oval id="Oval 60" o:spid="_x0000_s1047" style="position:absolute;left:31483;top:1708;width:762;height:1143;visibility:visible;mso-wrap-style:square;v-text-anchor:top" o:gfxdata="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" fillcolor="black"/>
-                <v:oval id="Oval 61" o:spid="_x0000_s1048" style="position:absolute;left:9550;top:11976;width:762;height:1143;visibility:visible;mso-wrap-style:square;v-text-anchor:top" o:gfxdata="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" fillcolor="black"/>
-                <v:oval id="Oval 62" o:spid="_x0000_s1049" style="position:absolute;left:20885;top:11976;width:762;height:1143;visibility:visible;mso-wrap-style:square;v-text-anchor:top" o:gfxdata="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" fillcolor="black"/>
-                <v:oval id="Oval 63" o:spid="_x0000_s1050" style="position:absolute;left:31565;top:11976;width:762;height:1143;visibility:visible;mso-wrap-style:square;v-text-anchor:top" o:gfxdata="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" fillcolor="black"/>
-                <v:oval id="Oval 64" o:spid="_x0000_s1051" style="position:absolute;left:20935;top:21005;width:762;height:1143;visibility:visible;mso-wrap-style:square;v-text-anchor:top" o:gfxdata="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" fillcolor="black"/>
-                <v:oval id="Oval 65" o:spid="_x0000_s1052" style="position:absolute;left:31597;top:21139;width:762;height:1143;visibility:visible;mso-wrap-style:square;v-text-anchor:top" o:gfxdata="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" fillcolor="black"/>
-                <v:shape id="Text Box 66" o:spid="_x0000_s1053" type="#_x0000_t202" style="position:absolute;left:10020;top:10109;width:3810;height:3429;visibility:visible;mso-wrap-style:square;v-text-anchor:top" o:gfxdata="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" filled="f" stroked="f">
+                <v:oval id="Oval 57" o:spid="_x0000_s1045" style="position:absolute;left:9550;top:1898;width:762;height:1143;visibility:visible;mso-wrap-style:square;v-text-anchor:top" o:gfxdata="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" fillcolor="black"/>
+                <v:oval id="Oval 59" o:spid="_x0000_s1046" style="position:absolute;left:20891;top:1784;width:762;height:1143;visibility:visible;mso-wrap-style:square;v-text-anchor:top" o:gfxdata="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" fillcolor="black"/>
+                <v:oval id="Oval 60" o:spid="_x0000_s1047" style="position:absolute;left:31483;top:1708;width:762;height:1143;visibility:visible;mso-wrap-style:square;v-text-anchor:top" o:gfxdata="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" fillcolor="black"/>
+                <v:oval id="Oval 61" o:spid="_x0000_s1048" style="position:absolute;left:9550;top:11976;width:762;height:1143;visibility:visible;mso-wrap-style:square;v-text-anchor:top" o:gfxdata="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" fillcolor="black"/>
+                <v:oval id="Oval 62" o:spid="_x0000_s1049" style="position:absolute;left:20885;top:11976;width:762;height:1143;visibility:visible;mso-wrap-style:square;v-text-anchor:top" o:gfxdata="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" fillcolor="black"/>
+                <v:oval id="Oval 63" o:spid="_x0000_s1050" style="position:absolute;left:31565;top:11976;width:762;height:1143;visibility:visible;mso-wrap-style:square;v-text-anchor:top" o:gfxdata="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" fillcolor="black"/>
+                <v:oval id="Oval 64" o:spid="_x0000_s1051" style="position:absolute;left:20935;top:21005;width:762;height:1143;visibility:visible;mso-wrap-style:square;v-text-anchor:top" o:gfxdata="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" fillcolor="black"/>
+                <v:oval id="Oval 65" o:spid="_x0000_s1052" style="position:absolute;left:31597;top:21139;width:762;height:1143;visibility:visible;mso-wrap-style:square;v-text-anchor:top" o:gfxdata="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" fillcolor="black"/>
+                <v:shape id="Text Box 66" o:spid="_x0000_s1053" type="#_x0000_t202" style="position:absolute;left:10020;top:10109;width:3810;height:3429;visibility:visible;mso-wrap-style:square;v-text-anchor:top" o:gfxdata="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" filled="f" stroked="f">
                   <v:textbox>
                     <w:txbxContent>
                       <w:p>
@@ -13953,7 +14523,7 @@
                     </w:txbxContent>
                   </v:textbox>
                 </v:shape>
-                <v:shape id="Text Box 67" o:spid="_x0000_s1054" type="#_x0000_t202" style="position:absolute;left:19050;top:10287;width:3810;height:3429;visibility:visible;mso-wrap-style:square;v-text-anchor:top" o:gfxdata="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" filled="f" stroked="f">
+                <v:shape id="Text Box 67" o:spid="_x0000_s1054" type="#_x0000_t202" style="position:absolute;left:19050;top:10287;width:3810;height:3429;visibility:visible;mso-wrap-style:square;v-text-anchor:top" o:gfxdata="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" filled="f" stroked="f">
                   <v:textbox>
                     <w:txbxContent>
                       <w:p>
@@ -13972,7 +14542,7 @@
                     </w:txbxContent>
                   </v:textbox>
                 </v:shape>
-                <v:shape id="Text Box 68" o:spid="_x0000_s1055" type="#_x0000_t202" style="position:absolute;left:19050;top:2286;width:3810;height:3429;visibility:visible;mso-wrap-style:square;v-text-anchor:top" o:gfxdata="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" filled="f" stroked="f">
+                <v:shape id="Text Box 68" o:spid="_x0000_s1055" type="#_x0000_t202" style="position:absolute;left:19050;top:2286;width:3810;height:3429;visibility:visible;mso-wrap-style:square;v-text-anchor:top" o:gfxdata="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" filled="f" stroked="f">
                   <v:textbox>
                     <w:txbxContent>
                       <w:p>
@@ -13991,7 +14561,7 @@
                     </w:txbxContent>
                   </v:textbox>
                 </v:shape>
-                <v:shape id="Text Box 69" o:spid="_x0000_s1056" type="#_x0000_t202" style="position:absolute;left:9906;top:2286;width:3810;height:3429;visibility:visible;mso-wrap-style:square;v-text-anchor:top" o:gfxdata="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" filled="f" stroked="f">
+                <v:shape id="Text Box 69" o:spid="_x0000_s1056" type="#_x0000_t202" style="position:absolute;left:9906;top:2286;width:3810;height:3429;visibility:visible;mso-wrap-style:square;v-text-anchor:top" o:gfxdata="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" filled="f" stroked="f">
                   <v:textbox>
                     <w:txbxContent>
                       <w:p>
@@ -14010,7 +14580,7 @@
                     </w:txbxContent>
                   </v:textbox>
                 </v:shape>
-                <v:shape id="Text Box 70" o:spid="_x0000_s1057" type="#_x0000_t202" style="position:absolute;left:21336;top:10287;width:3810;height:3429;visibility:visible;mso-wrap-style:square;v-text-anchor:top" o:gfxdata="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" filled="f" stroked="f">
+                <v:shape id="Text Box 70" o:spid="_x0000_s1057" type="#_x0000_t202" style="position:absolute;left:21336;top:10287;width:3810;height:3429;visibility:visible;mso-wrap-style:square;v-text-anchor:top" o:gfxdata="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" filled="f" stroked="f">
                   <v:textbox>
                     <w:txbxContent>
                       <w:p>
@@ -14029,7 +14599,7 @@
                     </w:txbxContent>
                   </v:textbox>
                 </v:shape>
-                <v:shape id="Text Box 71" o:spid="_x0000_s1058" type="#_x0000_t202" style="position:absolute;left:21336;top:19431;width:3810;height:3429;visibility:visible;mso-wrap-style:square;v-text-anchor:top" o:gfxdata="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" filled="f" stroked="f">
+                <v:shape id="Text Box 71" o:spid="_x0000_s1058" type="#_x0000_t202" style="position:absolute;left:21336;top:19431;width:3810;height:3429;visibility:visible;mso-wrap-style:square;v-text-anchor:top" o:gfxdata="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" filled="f" stroked="f">
                   <v:textbox>
                     <w:txbxContent>
                       <w:p>
@@ -14048,7 +14618,7 @@
                     </w:txbxContent>
                   </v:textbox>
                 </v:shape>
-                <v:shape id="Text Box 72" o:spid="_x0000_s1059" type="#_x0000_t202" style="position:absolute;left:29718;top:10287;width:3810;height:3429;visibility:visible;mso-wrap-style:square;v-text-anchor:top" o:gfxdata="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" filled="f" stroked="f">
+                <v:shape id="Text Box 72" o:spid="_x0000_s1059" type="#_x0000_t202" style="position:absolute;left:29718;top:10287;width:3810;height:3429;visibility:visible;mso-wrap-style:square;v-text-anchor:top" o:gfxdata="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" filled="f" stroked="f">
                   <v:textbox>
                     <w:txbxContent>
                       <w:p>
@@ -14067,7 +14637,7 @@
                     </w:txbxContent>
                   </v:textbox>
                 </v:shape>
-                <v:shape id="Text Box 73" o:spid="_x0000_s1060" type="#_x0000_t202" style="position:absolute;left:29718;top:19431;width:3810;height:3429;visibility:visible;mso-wrap-style:square;v-text-anchor:top" o:gfxdata="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" filled="f" stroked="f">
+                <v:shape id="Text Box 73" o:spid="_x0000_s1060" type="#_x0000_t202" style="position:absolute;left:29718;top:19431;width:3810;height:3429;visibility:visible;mso-wrap-style:square;v-text-anchor:top" o:gfxdata="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" filled="f" stroked="f">
                   <v:textbox>
                     <w:txbxContent>
                       <w:p>
@@ -14086,7 +14656,7 @@
                     </w:txbxContent>
                   </v:textbox>
                 </v:shape>
-                <v:shape id="Text Box 74" o:spid="_x0000_s1061" type="#_x0000_t202" style="position:absolute;left:29718;top:2286;width:3810;height:3429;visibility:visible;mso-wrap-style:square;v-text-anchor:top" o:gfxdata="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" filled="f" stroked="f">
+                <v:shape id="Text Box 74" o:spid="_x0000_s1061" type="#_x0000_t202" style="position:absolute;left:29718;top:2286;width:3810;height:3429;visibility:visible;mso-wrap-style:square;v-text-anchor:top" o:gfxdata="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" filled="f" stroked="f">
                   <v:textbox>
                     <w:txbxContent>
                       <w:p>
@@ -14105,7 +14675,7 @@
                     </w:txbxContent>
                   </v:textbox>
                 </v:shape>
-                <v:shape id="Text Box 75" o:spid="_x0000_s1062" type="#_x0000_t202" style="position:absolute;left:29718;top:12573;width:3810;height:3429;visibility:visible;mso-wrap-style:square;v-text-anchor:top" o:gfxdata="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" filled="f" stroked="f">
+                <v:shape id="Text Box 75" o:spid="_x0000_s1062" type="#_x0000_t202" style="position:absolute;left:29718;top:12573;width:3810;height:3429;visibility:visible;mso-wrap-style:square;v-text-anchor:top" o:gfxdata="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" filled="f" stroked="f">
                   <v:textbox>
                     <w:txbxContent>
                       <w:p>
@@ -14124,7 +14694,7 @@
                     </w:txbxContent>
                   </v:textbox>
                 </v:shape>
-                <v:shape id="Text Box 76" o:spid="_x0000_s1063" type="#_x0000_t202" style="position:absolute;left:21336;top:2286;width:3810;height:3429;visibility:visible;mso-wrap-style:square;v-text-anchor:top" o:gfxdata="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" filled="f" stroked="f">
+                <v:shape id="Text Box 76" o:spid="_x0000_s1063" type="#_x0000_t202" style="position:absolute;left:21336;top:2286;width:3810;height:3429;visibility:visible;mso-wrap-style:square;v-text-anchor:top" o:gfxdata="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" filled="f" stroked="f">
                   <v:textbox>
                     <w:txbxContent>
                       <w:p>
@@ -14143,7 +14713,7 @@
                     </w:txbxContent>
                   </v:textbox>
                 </v:shape>
-                <v:shape id="Text Box 77" o:spid="_x0000_s1064" type="#_x0000_t202" style="position:absolute;left:21336;top:12573;width:3810;height:3429;visibility:visible;mso-wrap-style:square;v-text-anchor:top" o:gfxdata="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" filled="f" stroked="f">
+                <v:shape id="Text Box 77" o:spid="_x0000_s1064" type="#_x0000_t202" style="position:absolute;left:21336;top:12573;width:3810;height:3429;visibility:visible;mso-wrap-style:square;v-text-anchor:top" o:gfxdata="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" filled="f" stroked="f">
                   <v:textbox>
                     <w:txbxContent>
                       <w:p>
@@ -14162,7 +14732,7 @@
                     </w:txbxContent>
                   </v:textbox>
                 </v:shape>
-                <v:shape id="Text Box 78" o:spid="_x0000_s1065" type="#_x0000_t202" style="position:absolute;left:13716;top:4572;width:3810;height:3429;visibility:visible;mso-wrap-style:square;v-text-anchor:top" o:gfxdata="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" filled="f" stroked="f">
+                <v:shape id="Text Box 78" o:spid="_x0000_s1065" type="#_x0000_t202" style="position:absolute;left:13716;top:4572;width:3810;height:3429;visibility:visible;mso-wrap-style:square;v-text-anchor:top" o:gfxdata="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" filled="f" stroked="f">
                   <v:textbox>
                     <w:txbxContent>
                       <w:p>
@@ -14173,7 +14743,7 @@
                     </w:txbxContent>
                   </v:textbox>
                 </v:shape>
-                <v:shape id="Text Box 79" o:spid="_x0000_s1066" type="#_x0000_t202" style="position:absolute;left:24384;top:4572;width:3810;height:3429;visibility:visible;mso-wrap-style:square;v-text-anchor:top" o:gfxdata="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" filled="f" stroked="f">
+                <v:shape id="Text Box 79" o:spid="_x0000_s1066" type="#_x0000_t202" style="position:absolute;left:24384;top:4572;width:3810;height:3429;visibility:visible;mso-wrap-style:square;v-text-anchor:top" o:gfxdata="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" filled="f" stroked="f">
                   <v:textbox>
                     <w:txbxContent>
                       <w:p>
@@ -14184,7 +14754,7 @@
                     </w:txbxContent>
                   </v:textbox>
                 </v:shape>
-                <v:shape id="Text Box 80" o:spid="_x0000_s1067" type="#_x0000_t202" style="position:absolute;left:25146;top:14859;width:3810;height:3429;visibility:visible;mso-wrap-style:square;v-text-anchor:top" o:gfxdata="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" filled="f" stroked="f">
+                <v:shape id="Text Box 80" o:spid="_x0000_s1067" type="#_x0000_t202" style="position:absolute;left:25146;top:14859;width:3810;height:3429;visibility:visible;mso-wrap-style:square;v-text-anchor:top" o:gfxdata="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" filled="f" stroked="f">
                   <v:textbox>
                     <w:txbxContent>
                       <w:p>
@@ -14195,7 +14765,7 @@
                     </w:txbxContent>
                   </v:textbox>
                 </v:shape>
-                <v:shape id="Text Box 82" o:spid="_x0000_s1068" type="#_x0000_t202" style="position:absolute;left:7620;top:12573;width:3810;height:3429;visibility:visible;mso-wrap-style:square;v-text-anchor:top" o:gfxdata="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" filled="f" stroked="f">
+                <v:shape id="Text Box 82" o:spid="_x0000_s1068" type="#_x0000_t202" style="position:absolute;left:7620;top:12573;width:3810;height:3429;visibility:visible;mso-wrap-style:square;v-text-anchor:top" o:gfxdata="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" filled="f" stroked="f">
                   <v:textbox>
                     <w:txbxContent>
                       <w:p>
@@ -14214,7 +14784,7 @@
                     </w:txbxContent>
                   </v:textbox>
                 </v:shape>
-                <v:shape id="Text Box 83" o:spid="_x0000_s1069" type="#_x0000_t202" style="position:absolute;left:18288;top:12573;width:3810;height:3429;visibility:visible;mso-wrap-style:square;v-text-anchor:top" o:gfxdata="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" filled="f" stroked="f">
+                <v:shape id="Text Box 83" o:spid="_x0000_s1069" type="#_x0000_t202" style="position:absolute;left:18288;top:12573;width:3810;height:3429;visibility:visible;mso-wrap-style:square;v-text-anchor:top" o:gfxdata="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" filled="f" stroked="f">
                   <v:textbox>
                     <w:txbxContent>
                       <w:p>
@@ -14233,7 +14803,7 @@
                     </w:txbxContent>
                   </v:textbox>
                 </v:shape>
-                <v:shape id="Text Box 84" o:spid="_x0000_s1070" type="#_x0000_t202" style="position:absolute;left:19050;width:3810;height:3429;visibility:visible;mso-wrap-style:square;v-text-anchor:top" o:gfxdata="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" filled="f" stroked="f">
+                <v:shape id="Text Box 84" o:spid="_x0000_s1070" type="#_x0000_t202" style="position:absolute;left:19050;width:3810;height:3429;visibility:visible;mso-wrap-style:square;v-text-anchor:top" o:gfxdata="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" filled="f" stroked="f">
                   <v:textbox>
                     <w:txbxContent>
                       <w:p>
@@ -14252,7 +14822,7 @@
                     </w:txbxContent>
                   </v:textbox>
                 </v:shape>
-                <v:shape id="Text Box 85" o:spid="_x0000_s1071" type="#_x0000_t202" style="position:absolute;left:7620;width:3810;height:3429;visibility:visible;mso-wrap-style:square;v-text-anchor:top" o:gfxdata="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" filled="f" stroked="f">
+                <v:shape id="Text Box 85" o:spid="_x0000_s1071" type="#_x0000_t202" style="position:absolute;left:7620;width:3810;height:3429;visibility:visible;mso-wrap-style:square;v-text-anchor:top" o:gfxdata="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" filled="f" stroked="f">
                   <v:textbox>
                     <w:txbxContent>
                       <w:p>
@@ -14271,7 +14841,7 @@
                     </w:txbxContent>
                   </v:textbox>
                 </v:shape>
-                <v:shape id="Text Box 86" o:spid="_x0000_s1072" type="#_x0000_t202" style="position:absolute;left:32004;top:11430;width:3810;height:3429;visibility:visible;mso-wrap-style:square;v-text-anchor:top" o:gfxdata="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" filled="f" stroked="f">
+                <v:shape id="Text Box 86" o:spid="_x0000_s1072" type="#_x0000_t202" style="position:absolute;left:32004;top:11430;width:3810;height:3429;visibility:visible;mso-wrap-style:square;v-text-anchor:top" o:gfxdata="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" filled="f" stroked="f">
                   <v:textbox>
                     <w:txbxContent>
                       <w:p>
@@ -14290,7 +14860,7 @@
                     </w:txbxContent>
                   </v:textbox>
                 </v:shape>
-                <v:shape id="Text Box 87" o:spid="_x0000_s1073" type="#_x0000_t202" style="position:absolute;left:32004;width:3810;height:3429;visibility:visible;mso-wrap-style:square;v-text-anchor:top" o:gfxdata="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" filled="f" stroked="f">
+                <v:shape id="Text Box 87" o:spid="_x0000_s1073" type="#_x0000_t202" style="position:absolute;left:32004;width:3810;height:3429;visibility:visible;mso-wrap-style:square;v-text-anchor:top" o:gfxdata="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" filled="f" stroked="f">
                   <v:textbox>
                     <w:txbxContent>
                       <w:p>
@@ -14309,7 +14879,7 @@
                     </w:txbxContent>
                   </v:textbox>
                 </v:shape>
-                <v:shape id="Text Box 88" o:spid="_x0000_s1074" type="#_x0000_t202" style="position:absolute;left:19050;top:21717;width:3810;height:3429;visibility:visible;mso-wrap-style:square;v-text-anchor:top" o:gfxdata="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" filled="f" stroked="f">
+                <v:shape id="Text Box 88" o:spid="_x0000_s1074" type="#_x0000_t202" style="position:absolute;left:19050;top:21717;width:3810;height:3429;visibility:visible;mso-wrap-style:square;v-text-anchor:top" o:gfxdata="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" filled="f" stroked="f">
                   <v:textbox>
                     <w:txbxContent>
                       <w:p>
@@ -14328,7 +14898,7 @@
                     </w:txbxContent>
                   </v:textbox>
                 </v:shape>
-                <v:shape id="Text Box 89" o:spid="_x0000_s1075" type="#_x0000_t202" style="position:absolute;left:31242;top:21717;width:3810;height:3429;visibility:visible;mso-wrap-style:square;v-text-anchor:top" o:gfxdata="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" filled="f" stroked="f">
+                <v:shape id="Text Box 89" o:spid="_x0000_s1075" type="#_x0000_t202" style="position:absolute;left:31242;top:21717;width:3810;height:3429;visibility:visible;mso-wrap-style:square;v-text-anchor:top" o:gfxdata="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" filled="f" stroked="f">
                   <v:textbox>
                     <w:txbxContent>
                       <w:p>
@@ -14385,7 +14955,11 @@
         <w:jc w:val="both"/>
       </w:pPr>
       <w:r>
-        <w:t xml:space="preserve">Each facet has four nodes. The first four nodes of the implicit node set are simply the four nodes of the first element. The second element skips its first node, since it is already visited, add its second node (which becomes node 5) and its third (node 6) and skips its fourth node. </w:t>
+        <w:t xml:space="preserve">Each facet has four nodes. The first four nodes of the implicit node set are simply the four nodes of the first element. The second element skips its first node, since it is already visited, add its second node (which becomes node 5) and its third (node 6) and skips its fourth </w:t>
+      </w:r>
+      <w:r>
+        <w:lastRenderedPageBreak/>
+        <w:t xml:space="preserve">node. </w:t>
       </w:r>
       <w:r>
         <w:t xml:space="preserve">Similarly, the third element adds its second (node 7) and third (node 8) and skips its third and fourth. </w:t>
@@ -14403,11 +14977,7 @@
         <w:t>.</w:t>
       </w:r>
       <w:r>
-        <w:t xml:space="preserve"> Consequently, if this surface stores its data in FMT_NODE </w:t>
-      </w:r>
-      <w:r>
-        <w:lastRenderedPageBreak/>
-        <w:t>format, then the corresponding data section will contain six values, one for each of the nodes in the implicit node set.</w:t>
+        <w:t xml:space="preserve"> Consequently, if this surface stores its data in FMT_NODE format, then the corresponding data section will contain six values, one for each of the nodes in the implicit node set.</w:t>
       </w:r>
     </w:p>
     <w:p>
@@ -14432,14 +15002,14 @@
       <w:r>
         <w:br w:type="page"/>
       </w:r>
-      <w:bookmarkStart w:id="44" w:name="_Toc464144703"/>
-      <w:bookmarkStart w:id="45" w:name="_Toc464144841"/>
+      <w:bookmarkStart w:id="39" w:name="_Toc464144703"/>
+      <w:bookmarkStart w:id="40" w:name="_Toc45093728"/>
       <w:r>
         <w:lastRenderedPageBreak/>
         <w:t>APPENDIX: Tag Reference</w:t>
       </w:r>
-      <w:bookmarkEnd w:id="44"/>
-      <w:bookmarkEnd w:id="45"/>
+      <w:bookmarkEnd w:id="39"/>
+      <w:bookmarkEnd w:id="40"/>
     </w:p>
     <w:p>
       <w:r>
@@ -14466,7 +15036,15 @@
         </w:numPr>
       </w:pPr>
       <w:r>
-        <w:t>A size of ? implies the size is variable and needs to be calculated based on other information in the file.</w:t>
+        <w:t xml:space="preserve">A size </w:t>
+      </w:r>
+      <w:proofErr w:type="gramStart"/>
+      <w:r>
+        <w:t>of ?</w:t>
+      </w:r>
+      <w:proofErr w:type="gramEnd"/>
+      <w:r>
+        <w:t xml:space="preserve"> implies the size is variable and needs to be calculated based on other information in the file.</w:t>
       </w:r>
     </w:p>
     <w:p/>
@@ -18161,12 +18739,21 @@
                 <w:szCs w:val="20"/>
               </w:rPr>
             </w:pPr>
-            <w:r>
-              <w:rPr>
-                <w:sz w:val="20"/>
-                <w:szCs w:val="20"/>
-              </w:rPr>
-              <w:t>nodeset section</w:t>
+            <w:proofErr w:type="spellStart"/>
+            <w:r>
+              <w:rPr>
+                <w:sz w:val="20"/>
+                <w:szCs w:val="20"/>
+              </w:rPr>
+              <w:t>nodeset</w:t>
+            </w:r>
+            <w:proofErr w:type="spellEnd"/>
+            <w:r>
+              <w:rPr>
+                <w:sz w:val="20"/>
+                <w:szCs w:val="20"/>
+              </w:rPr>
+              <w:t xml:space="preserve"> section</w:t>
             </w:r>
           </w:p>
         </w:tc>
@@ -18247,12 +18834,21 @@
                 <w:szCs w:val="20"/>
               </w:rPr>
             </w:pPr>
-            <w:r>
-              <w:rPr>
-                <w:sz w:val="20"/>
-                <w:szCs w:val="20"/>
-              </w:rPr>
-              <w:t>nodeset definition</w:t>
+            <w:proofErr w:type="spellStart"/>
+            <w:r>
+              <w:rPr>
+                <w:sz w:val="20"/>
+                <w:szCs w:val="20"/>
+              </w:rPr>
+              <w:t>nodeset</w:t>
+            </w:r>
+            <w:proofErr w:type="spellEnd"/>
+            <w:r>
+              <w:rPr>
+                <w:sz w:val="20"/>
+                <w:szCs w:val="20"/>
+              </w:rPr>
+              <w:t xml:space="preserve"> definition</w:t>
             </w:r>
           </w:p>
         </w:tc>
@@ -18334,12 +18930,21 @@
                 <w:szCs w:val="20"/>
               </w:rPr>
             </w:pPr>
-            <w:r>
-              <w:rPr>
-                <w:sz w:val="20"/>
-                <w:szCs w:val="20"/>
-              </w:rPr>
-              <w:t>nodeset header</w:t>
+            <w:proofErr w:type="spellStart"/>
+            <w:r>
+              <w:rPr>
+                <w:sz w:val="20"/>
+                <w:szCs w:val="20"/>
+              </w:rPr>
+              <w:t>nodeset</w:t>
+            </w:r>
+            <w:proofErr w:type="spellEnd"/>
+            <w:r>
+              <w:rPr>
+                <w:sz w:val="20"/>
+                <w:szCs w:val="20"/>
+              </w:rPr>
+              <w:t xml:space="preserve"> header</w:t>
             </w:r>
           </w:p>
         </w:tc>
@@ -18420,12 +19025,21 @@
                 <w:szCs w:val="20"/>
               </w:rPr>
             </w:pPr>
-            <w:r>
-              <w:rPr>
-                <w:sz w:val="20"/>
-                <w:szCs w:val="20"/>
-              </w:rPr>
-              <w:t>nodeset ID</w:t>
+            <w:proofErr w:type="spellStart"/>
+            <w:r>
+              <w:rPr>
+                <w:sz w:val="20"/>
+                <w:szCs w:val="20"/>
+              </w:rPr>
+              <w:t>nodeset</w:t>
+            </w:r>
+            <w:proofErr w:type="spellEnd"/>
+            <w:r>
+              <w:rPr>
+                <w:sz w:val="20"/>
+                <w:szCs w:val="20"/>
+              </w:rPr>
+              <w:t xml:space="preserve"> ID</w:t>
             </w:r>
           </w:p>
         </w:tc>
@@ -18506,12 +19120,21 @@
                 <w:szCs w:val="20"/>
               </w:rPr>
             </w:pPr>
-            <w:r>
-              <w:rPr>
-                <w:sz w:val="20"/>
-                <w:szCs w:val="20"/>
-              </w:rPr>
-              <w:t xml:space="preserve">nodeset name </w:t>
+            <w:proofErr w:type="spellStart"/>
+            <w:r>
+              <w:rPr>
+                <w:sz w:val="20"/>
+                <w:szCs w:val="20"/>
+              </w:rPr>
+              <w:t>nodeset</w:t>
+            </w:r>
+            <w:proofErr w:type="spellEnd"/>
+            <w:r>
+              <w:rPr>
+                <w:sz w:val="20"/>
+                <w:szCs w:val="20"/>
+              </w:rPr>
+              <w:t xml:space="preserve"> name </w:t>
             </w:r>
           </w:p>
         </w:tc>
@@ -18597,7 +19220,23 @@
                 <w:sz w:val="20"/>
                 <w:szCs w:val="20"/>
               </w:rPr>
-              <w:t>number of nodes in nodeset (NN)</w:t>
+              <w:t xml:space="preserve">number of nodes in </w:t>
+            </w:r>
+            <w:proofErr w:type="spellStart"/>
+            <w:r>
+              <w:rPr>
+                <w:sz w:val="20"/>
+                <w:szCs w:val="20"/>
+              </w:rPr>
+              <w:t>nodeset</w:t>
+            </w:r>
+            <w:proofErr w:type="spellEnd"/>
+            <w:r>
+              <w:rPr>
+                <w:sz w:val="20"/>
+                <w:szCs w:val="20"/>
+              </w:rPr>
+              <w:t xml:space="preserve"> (NN)</w:t>
             </w:r>
           </w:p>
         </w:tc>
@@ -19755,35 +20394,8 @@
 </w:document>
 </file>
 
-<file path=word/comments.xml><?xml version="1.0" encoding="utf-8"?>
-<w:comments xmlns:wpc="http://schemas.microsoft.com/office/word/2010/wordprocessingCanvas" xmlns:mc="http://schemas.openxmlformats.org/markup-compatibility/2006" xmlns:o="urn:schemas-microsoft-com:office:office" xmlns:r="http://schemas.openxmlformats.org/officeDocument/2006/relationships" xmlns:m="http://schemas.openxmlformats.org/officeDocument/2006/math" xmlns:v="urn:schemas-microsoft-com:vml" xmlns:wp14="http://schemas.microsoft.com/office/word/2010/wordprocessingDrawing" xmlns:wp="http://schemas.openxmlformats.org/drawingml/2006/wordprocessingDrawing" xmlns:w10="urn:schemas-microsoft-com:office:word" xmlns:w="http://schemas.openxmlformats.org/wordprocessingml/2006/main" xmlns:w14="http://schemas.microsoft.com/office/word/2010/wordml" xmlns:w15="http://schemas.microsoft.com/office/word/2012/wordml" xmlns:wpg="http://schemas.microsoft.com/office/word/2010/wordprocessingGroup" xmlns:wpi="http://schemas.microsoft.com/office/word/2010/wordprocessingInk" xmlns:wne="http://schemas.microsoft.com/office/word/2006/wordml" xmlns:wps="http://schemas.microsoft.com/office/word/2010/wordprocessingShape" mc:Ignorable="w14 w15 wp14">
-  <w:comment w:id="37" w:author="steve maas" w:date="2016-10-13T16:44:00Z" w:initials="sm">
-    <w:p>
-      <w:pPr>
-        <w:pStyle w:val="CommentText"/>
-      </w:pPr>
-      <w:r>
-        <w:rPr>
-          <w:rStyle w:val="CommentReference"/>
-        </w:rPr>
-        <w:annotationRef/>
-      </w:r>
-      <w:r>
-        <w:t>Remove section and move to Geometry section. Maybe renaim it to Parts section.</w:t>
-      </w:r>
-    </w:p>
-  </w:comment>
-</w:comments>
-</file>
-
-<file path=word/commentsExtended.xml><?xml version="1.0" encoding="utf-8"?>
-<w15:commentsEx xmlns:wpc="http://schemas.microsoft.com/office/word/2010/wordprocessingCanvas" xmlns:mc="http://schemas.openxmlformats.org/markup-compatibility/2006" xmlns:o="urn:schemas-microsoft-com:office:office" xmlns:r="http://schemas.openxmlformats.org/officeDocument/2006/relationships" xmlns:m="http://schemas.openxmlformats.org/officeDocument/2006/math" xmlns:v="urn:schemas-microsoft-com:vml" xmlns:wp14="http://schemas.microsoft.com/office/word/2010/wordprocessingDrawing" xmlns:wp="http://schemas.openxmlformats.org/drawingml/2006/wordprocessingDrawing" xmlns:w10="urn:schemas-microsoft-com:office:word" xmlns:w="http://schemas.openxmlformats.org/wordprocessingml/2006/main" xmlns:w14="http://schemas.microsoft.com/office/word/2010/wordml" xmlns:w15="http://schemas.microsoft.com/office/word/2012/wordml" xmlns:wpg="http://schemas.microsoft.com/office/word/2010/wordprocessingGroup" xmlns:wpi="http://schemas.microsoft.com/office/word/2010/wordprocessingInk" xmlns:wne="http://schemas.microsoft.com/office/word/2006/wordml" xmlns:wps="http://schemas.microsoft.com/office/word/2010/wordprocessingShape" mc:Ignorable="w14 w15 wp14">
-  <w15:commentEx w15:paraId="0EDCEE6E" w15:done="0"/>
-</w15:commentsEx>
-</file>
-
 <file path=word/endnotes.xml><?xml version="1.0" encoding="utf-8"?>
-<w:endnotes xmlns:wpc="http://schemas.microsoft.com/office/word/2010/wordprocessingCanvas" xmlns:mc="http://schemas.openxmlformats.org/markup-compatibility/2006" xmlns:o="urn:schemas-microsoft-com:office:office" xmlns:r="http://schemas.openxmlformats.org/officeDocument/2006/relationships" xmlns:m="http://schemas.openxmlformats.org/officeDocument/2006/math" xmlns:v="urn:schemas-microsoft-com:vml" xmlns:wp14="http://schemas.microsoft.com/office/word/2010/wordprocessingDrawing" xmlns:wp="http://schemas.openxmlformats.org/drawingml/2006/wordprocessingDrawing" xmlns:w10="urn:schemas-microsoft-com:office:word" xmlns:w="http://schemas.openxmlformats.org/wordprocessingml/2006/main" xmlns:w14="http://schemas.microsoft.com/office/word/2010/wordml" xmlns:w15="http://schemas.microsoft.com/office/word/2012/wordml" xmlns:wpg="http://schemas.microsoft.com/office/word/2010/wordprocessingGroup" xmlns:wpi="http://schemas.microsoft.com/office/word/2010/wordprocessingInk" xmlns:wne="http://schemas.microsoft.com/office/word/2006/wordml" xmlns:wps="http://schemas.microsoft.com/office/word/2010/wordprocessingShape" mc:Ignorable="w14 w15 wp14">
+<w:endnotes xmlns:wpc="http://schemas.microsoft.com/office/word/2010/wordprocessingCanvas" xmlns:cx="http://schemas.microsoft.com/office/drawing/2014/chartex" xmlns:cx1="http://schemas.microsoft.com/office/drawing/2015/9/8/chartex" xmlns:cx2="http://schemas.microsoft.com/office/drawing/2015/10/21/chartex" xmlns:cx3="http://schemas.microsoft.com/office/drawing/2016/5/9/chartex" xmlns:cx4="http://schemas.microsoft.com/office/drawing/2016/5/10/chartex" xmlns:cx5="http://schemas.microsoft.com/office/drawing/2016/5/11/chartex" xmlns:cx6="http://schemas.microsoft.com/office/drawing/2016/5/12/chartex" xmlns:cx7="http://schemas.microsoft.com/office/drawing/2016/5/13/chartex" xmlns:cx8="http://schemas.microsoft.com/office/drawing/2016/5/14/chartex" xmlns:mc="http://schemas.openxmlformats.org/markup-compatibility/2006" xmlns:aink="http://schemas.microsoft.com/office/drawing/2016/ink" xmlns:am3d="http://schemas.microsoft.com/office/drawing/2017/model3d" xmlns:o="urn:schemas-microsoft-com:office:office" xmlns:r="http://schemas.openxmlformats.org/officeDocument/2006/relationships" xmlns:m="http://schemas.openxmlformats.org/officeDocument/2006/math" xmlns:v="urn:schemas-microsoft-com:vml" xmlns:wp14="http://schemas.microsoft.com/office/word/2010/wordprocessingDrawing" xmlns:wp="http://schemas.openxmlformats.org/drawingml/2006/wordprocessingDrawing" xmlns:w10="urn:schemas-microsoft-com:office:word" xmlns:w="http://schemas.openxmlformats.org/wordprocessingml/2006/main" xmlns:w14="http://schemas.microsoft.com/office/word/2010/wordml" xmlns:w15="http://schemas.microsoft.com/office/word/2012/wordml" xmlns:w16cex="http://schemas.microsoft.com/office/word/2018/wordml/cex" xmlns:w16cid="http://schemas.microsoft.com/office/word/2016/wordml/cid" xmlns:w16="http://schemas.microsoft.com/office/word/2018/wordml" xmlns:w16se="http://schemas.microsoft.com/office/word/2015/wordml/symex" xmlns:wpg="http://schemas.microsoft.com/office/word/2010/wordprocessingGroup" xmlns:wpi="http://schemas.microsoft.com/office/word/2010/wordprocessingInk" xmlns:wne="http://schemas.microsoft.com/office/word/2006/wordml" xmlns:wps="http://schemas.microsoft.com/office/word/2010/wordprocessingShape" mc:Ignorable="w14 w15 w16se w16cid w16 w16cex wp14">
   <w:endnote w:type="separator" w:id="-1">
     <w:p>
       <w:r>
@@ -19802,7 +20414,7 @@
 </file>
 
 <file path=word/footnotes.xml><?xml version="1.0" encoding="utf-8"?>
-<w:footnotes xmlns:wpc="http://schemas.microsoft.com/office/word/2010/wordprocessingCanvas" xmlns:mc="http://schemas.openxmlformats.org/markup-compatibility/2006" xmlns:o="urn:schemas-microsoft-com:office:office" xmlns:r="http://schemas.openxmlformats.org/officeDocument/2006/relationships" xmlns:m="http://schemas.openxmlformats.org/officeDocument/2006/math" xmlns:v="urn:schemas-microsoft-com:vml" xmlns:wp14="http://schemas.microsoft.com/office/word/2010/wordprocessingDrawing" xmlns:wp="http://schemas.openxmlformats.org/drawingml/2006/wordprocessingDrawing" xmlns:w10="urn:schemas-microsoft-com:office:word" xmlns:w="http://schemas.openxmlformats.org/wordprocessingml/2006/main" xmlns:w14="http://schemas.microsoft.com/office/word/2010/wordml" xmlns:w15="http://schemas.microsoft.com/office/word/2012/wordml" xmlns:wpg="http://schemas.microsoft.com/office/word/2010/wordprocessingGroup" xmlns:wpi="http://schemas.microsoft.com/office/word/2010/wordprocessingInk" xmlns:wne="http://schemas.microsoft.com/office/word/2006/wordml" xmlns:wps="http://schemas.microsoft.com/office/word/2010/wordprocessingShape" mc:Ignorable="w14 w15 wp14">
+<w:footnotes xmlns:wpc="http://schemas.microsoft.com/office/word/2010/wordprocessingCanvas" xmlns:cx="http://schemas.microsoft.com/office/drawing/2014/chartex" xmlns:cx1="http://schemas.microsoft.com/office/drawing/2015/9/8/chartex" xmlns:cx2="http://schemas.microsoft.com/office/drawing/2015/10/21/chartex" xmlns:cx3="http://schemas.microsoft.com/office/drawing/2016/5/9/chartex" xmlns:cx4="http://schemas.microsoft.com/office/drawing/2016/5/10/chartex" xmlns:cx5="http://schemas.microsoft.com/office/drawing/2016/5/11/chartex" xmlns:cx6="http://schemas.microsoft.com/office/drawing/2016/5/12/chartex" xmlns:cx7="http://schemas.microsoft.com/office/drawing/2016/5/13/chartex" xmlns:cx8="http://schemas.microsoft.com/office/drawing/2016/5/14/chartex" xmlns:mc="http://schemas.openxmlformats.org/markup-compatibility/2006" xmlns:aink="http://schemas.microsoft.com/office/drawing/2016/ink" xmlns:am3d="http://schemas.microsoft.com/office/drawing/2017/model3d" xmlns:o="urn:schemas-microsoft-com:office:office" xmlns:r="http://schemas.openxmlformats.org/officeDocument/2006/relationships" xmlns:m="http://schemas.openxmlformats.org/officeDocument/2006/math" xmlns:v="urn:schemas-microsoft-com:vml" xmlns:wp14="http://schemas.microsoft.com/office/word/2010/wordprocessingDrawing" xmlns:wp="http://schemas.openxmlformats.org/drawingml/2006/wordprocessingDrawing" xmlns:w10="urn:schemas-microsoft-com:office:word" xmlns:w="http://schemas.openxmlformats.org/wordprocessingml/2006/main" xmlns:w14="http://schemas.microsoft.com/office/word/2010/wordml" xmlns:w15="http://schemas.microsoft.com/office/word/2012/wordml" xmlns:w16cex="http://schemas.microsoft.com/office/word/2018/wordml/cex" xmlns:w16cid="http://schemas.microsoft.com/office/word/2016/wordml/cid" xmlns:w16="http://schemas.microsoft.com/office/word/2018/wordml" xmlns:w16se="http://schemas.microsoft.com/office/word/2015/wordml/symex" xmlns:wpg="http://schemas.microsoft.com/office/word/2010/wordprocessingGroup" xmlns:wpi="http://schemas.microsoft.com/office/word/2010/wordprocessingInk" xmlns:wne="http://schemas.microsoft.com/office/word/2006/wordml" xmlns:wps="http://schemas.microsoft.com/office/word/2010/wordprocessingShape" mc:Ignorable="w14 w15 w16se w16cid w16 w16cex wp14">
   <w:footnote w:type="separator" w:id="-1">
     <w:p>
       <w:r>
@@ -19837,7 +20449,7 @@
 </file>
 
 <file path=word/header1.xml><?xml version="1.0" encoding="utf-8"?>
-<w:hdr xmlns:wpc="http://schemas.microsoft.com/office/word/2010/wordprocessingCanvas" xmlns:mc="http://schemas.openxmlformats.org/markup-compatibility/2006" xmlns:o="urn:schemas-microsoft-com:office:office" xmlns:r="http://schemas.openxmlformats.org/officeDocument/2006/relationships" xmlns:m="http://schemas.openxmlformats.org/officeDocument/2006/math" xmlns:v="urn:schemas-microsoft-com:vml" xmlns:wp14="http://schemas.microsoft.com/office/word/2010/wordprocessingDrawing" xmlns:wp="http://schemas.openxmlformats.org/drawingml/2006/wordprocessingDrawing" xmlns:w10="urn:schemas-microsoft-com:office:word" xmlns:w="http://schemas.openxmlformats.org/wordprocessingml/2006/main" xmlns:w14="http://schemas.microsoft.com/office/word/2010/wordml" xmlns:w15="http://schemas.microsoft.com/office/word/2012/wordml" xmlns:wpg="http://schemas.microsoft.com/office/word/2010/wordprocessingGroup" xmlns:wpi="http://schemas.microsoft.com/office/word/2010/wordprocessingInk" xmlns:wne="http://schemas.microsoft.com/office/word/2006/wordml" xmlns:wps="http://schemas.microsoft.com/office/word/2010/wordprocessingShape" mc:Ignorable="w14 w15 wp14">
+<w:hdr xmlns:wpc="http://schemas.microsoft.com/office/word/2010/wordprocessingCanvas" xmlns:cx="http://schemas.microsoft.com/office/drawing/2014/chartex" xmlns:cx1="http://schemas.microsoft.com/office/drawing/2015/9/8/chartex" xmlns:cx2="http://schemas.microsoft.com/office/drawing/2015/10/21/chartex" xmlns:cx3="http://schemas.microsoft.com/office/drawing/2016/5/9/chartex" xmlns:cx4="http://schemas.microsoft.com/office/drawing/2016/5/10/chartex" xmlns:cx5="http://schemas.microsoft.com/office/drawing/2016/5/11/chartex" xmlns:cx6="http://schemas.microsoft.com/office/drawing/2016/5/12/chartex" xmlns:cx7="http://schemas.microsoft.com/office/drawing/2016/5/13/chartex" xmlns:cx8="http://schemas.microsoft.com/office/drawing/2016/5/14/chartex" xmlns:mc="http://schemas.openxmlformats.org/markup-compatibility/2006" xmlns:aink="http://schemas.microsoft.com/office/drawing/2016/ink" xmlns:am3d="http://schemas.microsoft.com/office/drawing/2017/model3d" xmlns:o="urn:schemas-microsoft-com:office:office" xmlns:r="http://schemas.openxmlformats.org/officeDocument/2006/relationships" xmlns:m="http://schemas.openxmlformats.org/officeDocument/2006/math" xmlns:v="urn:schemas-microsoft-com:vml" xmlns:wp14="http://schemas.microsoft.com/office/word/2010/wordprocessingDrawing" xmlns:wp="http://schemas.openxmlformats.org/drawingml/2006/wordprocessingDrawing" xmlns:w10="urn:schemas-microsoft-com:office:word" xmlns:w="http://schemas.openxmlformats.org/wordprocessingml/2006/main" xmlns:w14="http://schemas.microsoft.com/office/word/2010/wordml" xmlns:w15="http://schemas.microsoft.com/office/word/2012/wordml" xmlns:w16cex="http://schemas.microsoft.com/office/word/2018/wordml/cex" xmlns:w16cid="http://schemas.microsoft.com/office/word/2016/wordml/cid" xmlns:w16="http://schemas.microsoft.com/office/word/2018/wordml" xmlns:w16se="http://schemas.microsoft.com/office/word/2015/wordml/symex" xmlns:wpg="http://schemas.microsoft.com/office/word/2010/wordprocessingGroup" xmlns:wpi="http://schemas.microsoft.com/office/word/2010/wordprocessingInk" xmlns:wne="http://schemas.microsoft.com/office/word/2006/wordml" xmlns:wps="http://schemas.microsoft.com/office/word/2010/wordprocessingShape" mc:Ignorable="w14 w15 w16se w16cid w16 w16cex wp14">
   <w:p>
     <w:pPr>
       <w:pStyle w:val="Header"/>
@@ -19888,7 +20500,7 @@
 </file>
 
 <file path=word/header2.xml><?xml version="1.0" encoding="utf-8"?>
-<w:hdr xmlns:wpc="http://schemas.microsoft.com/office/word/2010/wordprocessingCanvas" xmlns:mc="http://schemas.openxmlformats.org/markup-compatibility/2006" xmlns:o="urn:schemas-microsoft-com:office:office" xmlns:r="http://schemas.openxmlformats.org/officeDocument/2006/relationships" xmlns:m="http://schemas.openxmlformats.org/officeDocument/2006/math" xmlns:v="urn:schemas-microsoft-com:vml" xmlns:wp14="http://schemas.microsoft.com/office/word/2010/wordprocessingDrawing" xmlns:wp="http://schemas.openxmlformats.org/drawingml/2006/wordprocessingDrawing" xmlns:w10="urn:schemas-microsoft-com:office:word" xmlns:w="http://schemas.openxmlformats.org/wordprocessingml/2006/main" xmlns:w14="http://schemas.microsoft.com/office/word/2010/wordml" xmlns:w15="http://schemas.microsoft.com/office/word/2012/wordml" xmlns:wpg="http://schemas.microsoft.com/office/word/2010/wordprocessingGroup" xmlns:wpi="http://schemas.microsoft.com/office/word/2010/wordprocessingInk" xmlns:wne="http://schemas.microsoft.com/office/word/2006/wordml" xmlns:wps="http://schemas.microsoft.com/office/word/2010/wordprocessingShape" mc:Ignorable="w14 w15 wp14">
+<w:hdr xmlns:wpc="http://schemas.microsoft.com/office/word/2010/wordprocessingCanvas" xmlns:cx="http://schemas.microsoft.com/office/drawing/2014/chartex" xmlns:cx1="http://schemas.microsoft.com/office/drawing/2015/9/8/chartex" xmlns:cx2="http://schemas.microsoft.com/office/drawing/2015/10/21/chartex" xmlns:cx3="http://schemas.microsoft.com/office/drawing/2016/5/9/chartex" xmlns:cx4="http://schemas.microsoft.com/office/drawing/2016/5/10/chartex" xmlns:cx5="http://schemas.microsoft.com/office/drawing/2016/5/11/chartex" xmlns:cx6="http://schemas.microsoft.com/office/drawing/2016/5/12/chartex" xmlns:cx7="http://schemas.microsoft.com/office/drawing/2016/5/13/chartex" xmlns:cx8="http://schemas.microsoft.com/office/drawing/2016/5/14/chartex" xmlns:mc="http://schemas.openxmlformats.org/markup-compatibility/2006" xmlns:aink="http://schemas.microsoft.com/office/drawing/2016/ink" xmlns:am3d="http://schemas.microsoft.com/office/drawing/2017/model3d" xmlns:o="urn:schemas-microsoft-com:office:office" xmlns:r="http://schemas.openxmlformats.org/officeDocument/2006/relationships" xmlns:m="http://schemas.openxmlformats.org/officeDocument/2006/math" xmlns:v="urn:schemas-microsoft-com:vml" xmlns:wp14="http://schemas.microsoft.com/office/word/2010/wordprocessingDrawing" xmlns:wp="http://schemas.openxmlformats.org/drawingml/2006/wordprocessingDrawing" xmlns:w10="urn:schemas-microsoft-com:office:word" xmlns:w="http://schemas.openxmlformats.org/wordprocessingml/2006/main" xmlns:w14="http://schemas.microsoft.com/office/word/2010/wordml" xmlns:w15="http://schemas.microsoft.com/office/word/2012/wordml" xmlns:w16cex="http://schemas.microsoft.com/office/word/2018/wordml/cex" xmlns:w16cid="http://schemas.microsoft.com/office/word/2016/wordml/cid" xmlns:w16="http://schemas.microsoft.com/office/word/2018/wordml" xmlns:w16se="http://schemas.microsoft.com/office/word/2015/wordml/symex" xmlns:wpg="http://schemas.microsoft.com/office/word/2010/wordprocessingGroup" xmlns:wpi="http://schemas.microsoft.com/office/word/2010/wordprocessingInk" xmlns:wne="http://schemas.microsoft.com/office/word/2006/wordml" xmlns:wps="http://schemas.microsoft.com/office/word/2010/wordprocessingShape" mc:Ignorable="w14 w15 w16se w16cid w16 w16cex wp14">
   <w:p>
     <w:pPr>
       <w:pStyle w:val="Header"/>
@@ -19939,7 +20551,7 @@
 </file>
 
 <file path=word/header3.xml><?xml version="1.0" encoding="utf-8"?>
-<w:hdr xmlns:wpc="http://schemas.microsoft.com/office/word/2010/wordprocessingCanvas" xmlns:mc="http://schemas.openxmlformats.org/markup-compatibility/2006" xmlns:o="urn:schemas-microsoft-com:office:office" xmlns:r="http://schemas.openxmlformats.org/officeDocument/2006/relationships" xmlns:m="http://schemas.openxmlformats.org/officeDocument/2006/math" xmlns:v="urn:schemas-microsoft-com:vml" xmlns:wp14="http://schemas.microsoft.com/office/word/2010/wordprocessingDrawing" xmlns:wp="http://schemas.openxmlformats.org/drawingml/2006/wordprocessingDrawing" xmlns:w10="urn:schemas-microsoft-com:office:word" xmlns:w="http://schemas.openxmlformats.org/wordprocessingml/2006/main" xmlns:w14="http://schemas.microsoft.com/office/word/2010/wordml" xmlns:w15="http://schemas.microsoft.com/office/word/2012/wordml" xmlns:wpg="http://schemas.microsoft.com/office/word/2010/wordprocessingGroup" xmlns:wpi="http://schemas.microsoft.com/office/word/2010/wordprocessingInk" xmlns:wne="http://schemas.microsoft.com/office/word/2006/wordml" xmlns:wps="http://schemas.microsoft.com/office/word/2010/wordprocessingShape" mc:Ignorable="w14 w15 wp14">
+<w:hdr xmlns:wpc="http://schemas.microsoft.com/office/word/2010/wordprocessingCanvas" xmlns:cx="http://schemas.microsoft.com/office/drawing/2014/chartex" xmlns:cx1="http://schemas.microsoft.com/office/drawing/2015/9/8/chartex" xmlns:cx2="http://schemas.microsoft.com/office/drawing/2015/10/21/chartex" xmlns:cx3="http://schemas.microsoft.com/office/drawing/2016/5/9/chartex" xmlns:cx4="http://schemas.microsoft.com/office/drawing/2016/5/10/chartex" xmlns:cx5="http://schemas.microsoft.com/office/drawing/2016/5/11/chartex" xmlns:cx6="http://schemas.microsoft.com/office/drawing/2016/5/12/chartex" xmlns:cx7="http://schemas.microsoft.com/office/drawing/2016/5/13/chartex" xmlns:cx8="http://schemas.microsoft.com/office/drawing/2016/5/14/chartex" xmlns:mc="http://schemas.openxmlformats.org/markup-compatibility/2006" xmlns:aink="http://schemas.microsoft.com/office/drawing/2016/ink" xmlns:am3d="http://schemas.microsoft.com/office/drawing/2017/model3d" xmlns:o="urn:schemas-microsoft-com:office:office" xmlns:r="http://schemas.openxmlformats.org/officeDocument/2006/relationships" xmlns:m="http://schemas.openxmlformats.org/officeDocument/2006/math" xmlns:v="urn:schemas-microsoft-com:vml" xmlns:wp14="http://schemas.microsoft.com/office/word/2010/wordprocessingDrawing" xmlns:wp="http://schemas.openxmlformats.org/drawingml/2006/wordprocessingDrawing" xmlns:w10="urn:schemas-microsoft-com:office:word" xmlns:w="http://schemas.openxmlformats.org/wordprocessingml/2006/main" xmlns:w14="http://schemas.microsoft.com/office/word/2010/wordml" xmlns:w15="http://schemas.microsoft.com/office/word/2012/wordml" xmlns:w16cex="http://schemas.microsoft.com/office/word/2018/wordml/cex" xmlns:w16cid="http://schemas.microsoft.com/office/word/2016/wordml/cid" xmlns:w16="http://schemas.microsoft.com/office/word/2018/wordml" xmlns:w16se="http://schemas.microsoft.com/office/word/2015/wordml/symex" xmlns:wpg="http://schemas.microsoft.com/office/word/2010/wordprocessingGroup" xmlns:wpi="http://schemas.microsoft.com/office/word/2010/wordprocessingInk" xmlns:wne="http://schemas.microsoft.com/office/word/2006/wordml" xmlns:wps="http://schemas.microsoft.com/office/word/2010/wordprocessingShape" mc:Ignorable="w14 w15 w16se w16cid w16 w16cex wp14">
   <w:p>
     <w:pPr>
       <w:pStyle w:val="Header"/>
@@ -19977,7 +20589,7 @@
 </file>
 
 <file path=word/header4.xml><?xml version="1.0" encoding="utf-8"?>
-<w:hdr xmlns:wpc="http://schemas.microsoft.com/office/word/2010/wordprocessingCanvas" xmlns:mc="http://schemas.openxmlformats.org/markup-compatibility/2006" xmlns:o="urn:schemas-microsoft-com:office:office" xmlns:r="http://schemas.openxmlformats.org/officeDocument/2006/relationships" xmlns:m="http://schemas.openxmlformats.org/officeDocument/2006/math" xmlns:v="urn:schemas-microsoft-com:vml" xmlns:wp14="http://schemas.microsoft.com/office/word/2010/wordprocessingDrawing" xmlns:wp="http://schemas.openxmlformats.org/drawingml/2006/wordprocessingDrawing" xmlns:w10="urn:schemas-microsoft-com:office:word" xmlns:w="http://schemas.openxmlformats.org/wordprocessingml/2006/main" xmlns:w14="http://schemas.microsoft.com/office/word/2010/wordml" xmlns:w15="http://schemas.microsoft.com/office/word/2012/wordml" xmlns:wpg="http://schemas.microsoft.com/office/word/2010/wordprocessingGroup" xmlns:wpi="http://schemas.microsoft.com/office/word/2010/wordprocessingInk" xmlns:wne="http://schemas.microsoft.com/office/word/2006/wordml" xmlns:wps="http://schemas.microsoft.com/office/word/2010/wordprocessingShape" mc:Ignorable="w14 w15 wp14">
+<w:hdr xmlns:wpc="http://schemas.microsoft.com/office/word/2010/wordprocessingCanvas" xmlns:cx="http://schemas.microsoft.com/office/drawing/2014/chartex" xmlns:cx1="http://schemas.microsoft.com/office/drawing/2015/9/8/chartex" xmlns:cx2="http://schemas.microsoft.com/office/drawing/2015/10/21/chartex" xmlns:cx3="http://schemas.microsoft.com/office/drawing/2016/5/9/chartex" xmlns:cx4="http://schemas.microsoft.com/office/drawing/2016/5/10/chartex" xmlns:cx5="http://schemas.microsoft.com/office/drawing/2016/5/11/chartex" xmlns:cx6="http://schemas.microsoft.com/office/drawing/2016/5/12/chartex" xmlns:cx7="http://schemas.microsoft.com/office/drawing/2016/5/13/chartex" xmlns:cx8="http://schemas.microsoft.com/office/drawing/2016/5/14/chartex" xmlns:mc="http://schemas.openxmlformats.org/markup-compatibility/2006" xmlns:aink="http://schemas.microsoft.com/office/drawing/2016/ink" xmlns:am3d="http://schemas.microsoft.com/office/drawing/2017/model3d" xmlns:o="urn:schemas-microsoft-com:office:office" xmlns:r="http://schemas.openxmlformats.org/officeDocument/2006/relationships" xmlns:m="http://schemas.openxmlformats.org/officeDocument/2006/math" xmlns:v="urn:schemas-microsoft-com:vml" xmlns:wp14="http://schemas.microsoft.com/office/word/2010/wordprocessingDrawing" xmlns:wp="http://schemas.openxmlformats.org/drawingml/2006/wordprocessingDrawing" xmlns:w10="urn:schemas-microsoft-com:office:word" xmlns:w="http://schemas.openxmlformats.org/wordprocessingml/2006/main" xmlns:w14="http://schemas.microsoft.com/office/word/2010/wordml" xmlns:w15="http://schemas.microsoft.com/office/word/2012/wordml" xmlns:w16cex="http://schemas.microsoft.com/office/word/2018/wordml/cex" xmlns:w16cid="http://schemas.microsoft.com/office/word/2016/wordml/cid" xmlns:w16="http://schemas.microsoft.com/office/word/2018/wordml" xmlns:w16se="http://schemas.microsoft.com/office/word/2015/wordml/symex" xmlns:wpg="http://schemas.microsoft.com/office/word/2010/wordprocessingGroup" xmlns:wpi="http://schemas.microsoft.com/office/word/2010/wordprocessingInk" xmlns:wne="http://schemas.microsoft.com/office/word/2006/wordml" xmlns:wps="http://schemas.microsoft.com/office/word/2010/wordprocessingShape" mc:Ignorable="w14 w15 w16se w16cid w16 w16cex wp14">
   <w:p>
     <w:pPr>
       <w:pStyle w:val="Header"/>
@@ -20028,7 +20640,7 @@
 </file>
 
 <file path=word/numbering.xml><?xml version="1.0" encoding="utf-8"?>
-<w:numbering xmlns:wpc="http://schemas.microsoft.com/office/word/2010/wordprocessingCanvas" xmlns:mc="http://schemas.openxmlformats.org/markup-compatibility/2006" xmlns:o="urn:schemas-microsoft-com:office:office" xmlns:r="http://schemas.openxmlformats.org/officeDocument/2006/relationships" xmlns:m="http://schemas.openxmlformats.org/officeDocument/2006/math" xmlns:v="urn:schemas-microsoft-com:vml" xmlns:wp14="http://schemas.microsoft.com/office/word/2010/wordprocessingDrawing" xmlns:wp="http://schemas.openxmlformats.org/drawingml/2006/wordprocessingDrawing" xmlns:w10="urn:schemas-microsoft-com:office:word" xmlns:w="http://schemas.openxmlformats.org/wordprocessingml/2006/main" xmlns:w14="http://schemas.microsoft.com/office/word/2010/wordml" xmlns:w15="http://schemas.microsoft.com/office/word/2012/wordml" xmlns:wpg="http://schemas.microsoft.com/office/word/2010/wordprocessingGroup" xmlns:wpi="http://schemas.microsoft.com/office/word/2010/wordprocessingInk" xmlns:wne="http://schemas.microsoft.com/office/word/2006/wordml" xmlns:wps="http://schemas.microsoft.com/office/word/2010/wordprocessingShape" mc:Ignorable="w14 w15 wp14">
+<w:numbering xmlns:wpc="http://schemas.microsoft.com/office/word/2010/wordprocessingCanvas" xmlns:cx="http://schemas.microsoft.com/office/drawing/2014/chartex" xmlns:cx1="http://schemas.microsoft.com/office/drawing/2015/9/8/chartex" xmlns:cx2="http://schemas.microsoft.com/office/drawing/2015/10/21/chartex" xmlns:cx3="http://schemas.microsoft.com/office/drawing/2016/5/9/chartex" xmlns:cx4="http://schemas.microsoft.com/office/drawing/2016/5/10/chartex" xmlns:cx5="http://schemas.microsoft.com/office/drawing/2016/5/11/chartex" xmlns:cx6="http://schemas.microsoft.com/office/drawing/2016/5/12/chartex" xmlns:cx7="http://schemas.microsoft.com/office/drawing/2016/5/13/chartex" xmlns:cx8="http://schemas.microsoft.com/office/drawing/2016/5/14/chartex" xmlns:mc="http://schemas.openxmlformats.org/markup-compatibility/2006" xmlns:aink="http://schemas.microsoft.com/office/drawing/2016/ink" xmlns:am3d="http://schemas.microsoft.com/office/drawing/2017/model3d" xmlns:o="urn:schemas-microsoft-com:office:office" xmlns:r="http://schemas.openxmlformats.org/officeDocument/2006/relationships" xmlns:m="http://schemas.openxmlformats.org/officeDocument/2006/math" xmlns:v="urn:schemas-microsoft-com:vml" xmlns:wp14="http://schemas.microsoft.com/office/word/2010/wordprocessingDrawing" xmlns:wp="http://schemas.openxmlformats.org/drawingml/2006/wordprocessingDrawing" xmlns:w10="urn:schemas-microsoft-com:office:word" xmlns:w="http://schemas.openxmlformats.org/wordprocessingml/2006/main" xmlns:w14="http://schemas.microsoft.com/office/word/2010/wordml" xmlns:w15="http://schemas.microsoft.com/office/word/2012/wordml" xmlns:w16cex="http://schemas.microsoft.com/office/word/2018/wordml/cex" xmlns:w16cid="http://schemas.microsoft.com/office/word/2016/wordml/cid" xmlns:w16="http://schemas.microsoft.com/office/word/2018/wordml" xmlns:w16se="http://schemas.microsoft.com/office/word/2015/wordml/symex" xmlns:wpg="http://schemas.microsoft.com/office/word/2010/wordprocessingGroup" xmlns:wpi="http://schemas.microsoft.com/office/word/2010/wordprocessingInk" xmlns:wne="http://schemas.microsoft.com/office/word/2006/wordml" xmlns:wps="http://schemas.microsoft.com/office/word/2010/wordprocessingShape" mc:Ignorable="w14 w15 w16se w16cid w16 w16cex wp14">
   <w:abstractNum w:abstractNumId="0" w15:restartNumberingAfterBreak="0">
     <w:nsid w:val="FFFFFF7C"/>
     <w:multiLevelType w:val="singleLevel"/>
@@ -20215,9 +20827,9 @@
     </w:lvl>
   </w:abstractNum>
   <w:abstractNum w:abstractNumId="10" w15:restartNumberingAfterBreak="0">
-    <w:nsid w:val="03BA2B99"/>
+    <w:nsid w:val="025704DD"/>
     <w:multiLevelType w:val="hybridMultilevel"/>
-    <w:tmpl w:val="0B867B20"/>
+    <w:tmpl w:val="6A7EC3D0"/>
     <w:lvl w:ilvl="0" w:tplc="04090001">
       <w:start w:val="1"/>
       <w:numFmt w:val="bullet"/>
@@ -20328,6 +20940,119 @@
     </w:lvl>
   </w:abstractNum>
   <w:abstractNum w:abstractNumId="11" w15:restartNumberingAfterBreak="0">
+    <w:nsid w:val="03BA2B99"/>
+    <w:multiLevelType w:val="hybridMultilevel"/>
+    <w:tmpl w:val="0B867B20"/>
+    <w:lvl w:ilvl="0" w:tplc="04090001">
+      <w:start w:val="1"/>
+      <w:numFmt w:val="bullet"/>
+      <w:lvlText w:val=""/>
+      <w:lvlJc w:val="left"/>
+      <w:pPr>
+        <w:ind w:left="720" w:hanging="360"/>
+      </w:pPr>
+      <w:rPr>
+        <w:rFonts w:ascii="Symbol" w:hAnsi="Symbol" w:hint="default"/>
+      </w:rPr>
+    </w:lvl>
+    <w:lvl w:ilvl="1" w:tplc="04090003" w:tentative="1">
+      <w:start w:val="1"/>
+      <w:numFmt w:val="bullet"/>
+      <w:lvlText w:val="o"/>
+      <w:lvlJc w:val="left"/>
+      <w:pPr>
+        <w:ind w:left="1440" w:hanging="360"/>
+      </w:pPr>
+      <w:rPr>
+        <w:rFonts w:ascii="Courier New" w:hAnsi="Courier New" w:cs="Courier New" w:hint="default"/>
+      </w:rPr>
+    </w:lvl>
+    <w:lvl w:ilvl="2" w:tplc="04090005" w:tentative="1">
+      <w:start w:val="1"/>
+      <w:numFmt w:val="bullet"/>
+      <w:lvlText w:val=""/>
+      <w:lvlJc w:val="left"/>
+      <w:pPr>
+        <w:ind w:left="2160" w:hanging="360"/>
+      </w:pPr>
+      <w:rPr>
+        <w:rFonts w:ascii="Wingdings" w:hAnsi="Wingdings" w:hint="default"/>
+      </w:rPr>
+    </w:lvl>
+    <w:lvl w:ilvl="3" w:tplc="04090001" w:tentative="1">
+      <w:start w:val="1"/>
+      <w:numFmt w:val="bullet"/>
+      <w:lvlText w:val=""/>
+      <w:lvlJc w:val="left"/>
+      <w:pPr>
+        <w:ind w:left="2880" w:hanging="360"/>
+      </w:pPr>
+      <w:rPr>
+        <w:rFonts w:ascii="Symbol" w:hAnsi="Symbol" w:hint="default"/>
+      </w:rPr>
+    </w:lvl>
+    <w:lvl w:ilvl="4" w:tplc="04090003" w:tentative="1">
+      <w:start w:val="1"/>
+      <w:numFmt w:val="bullet"/>
+      <w:lvlText w:val="o"/>
+      <w:lvlJc w:val="left"/>
+      <w:pPr>
+        <w:ind w:left="3600" w:hanging="360"/>
+      </w:pPr>
+      <w:rPr>
+        <w:rFonts w:ascii="Courier New" w:hAnsi="Courier New" w:cs="Courier New" w:hint="default"/>
+      </w:rPr>
+    </w:lvl>
+    <w:lvl w:ilvl="5" w:tplc="04090005" w:tentative="1">
+      <w:start w:val="1"/>
+      <w:numFmt w:val="bullet"/>
+      <w:lvlText w:val=""/>
+      <w:lvlJc w:val="left"/>
+      <w:pPr>
+        <w:ind w:left="4320" w:hanging="360"/>
+      </w:pPr>
+      <w:rPr>
+        <w:rFonts w:ascii="Wingdings" w:hAnsi="Wingdings" w:hint="default"/>
+      </w:rPr>
+    </w:lvl>
+    <w:lvl w:ilvl="6" w:tplc="04090001" w:tentative="1">
+      <w:start w:val="1"/>
+      <w:numFmt w:val="bullet"/>
+      <w:lvlText w:val=""/>
+      <w:lvlJc w:val="left"/>
+      <w:pPr>
+        <w:ind w:left="5040" w:hanging="360"/>
+      </w:pPr>
+      <w:rPr>
+        <w:rFonts w:ascii="Symbol" w:hAnsi="Symbol" w:hint="default"/>
+      </w:rPr>
+    </w:lvl>
+    <w:lvl w:ilvl="7" w:tplc="04090003" w:tentative="1">
+      <w:start w:val="1"/>
+      <w:numFmt w:val="bullet"/>
+      <w:lvlText w:val="o"/>
+      <w:lvlJc w:val="left"/>
+      <w:pPr>
+        <w:ind w:left="5760" w:hanging="360"/>
+      </w:pPr>
+      <w:rPr>
+        <w:rFonts w:ascii="Courier New" w:hAnsi="Courier New" w:cs="Courier New" w:hint="default"/>
+      </w:rPr>
+    </w:lvl>
+    <w:lvl w:ilvl="8" w:tplc="04090005" w:tentative="1">
+      <w:start w:val="1"/>
+      <w:numFmt w:val="bullet"/>
+      <w:lvlText w:val=""/>
+      <w:lvlJc w:val="left"/>
+      <w:pPr>
+        <w:ind w:left="6480" w:hanging="360"/>
+      </w:pPr>
+      <w:rPr>
+        <w:rFonts w:ascii="Wingdings" w:hAnsi="Wingdings" w:hint="default"/>
+      </w:rPr>
+    </w:lvl>
+  </w:abstractNum>
+  <w:abstractNum w:abstractNumId="12" w15:restartNumberingAfterBreak="0">
     <w:nsid w:val="5AC328D9"/>
     <w:multiLevelType w:val="multilevel"/>
     <w:tmpl w:val="04090025"/>
@@ -20422,7 +21147,7 @@
       </w:pPr>
     </w:lvl>
   </w:abstractNum>
-  <w:abstractNum w:abstractNumId="12" w15:restartNumberingAfterBreak="0">
+  <w:abstractNum w:abstractNumId="13" w15:restartNumberingAfterBreak="0">
     <w:nsid w:val="5F1B53F7"/>
     <w:multiLevelType w:val="hybridMultilevel"/>
     <w:tmpl w:val="B5DA1DA8"/>
@@ -20593,27 +21318,22 @@
     <w:abstractNumId w:val="0"/>
   </w:num>
   <w:num w:numId="11">
+    <w:abstractNumId w:val="12"/>
+  </w:num>
+  <w:num w:numId="12">
+    <w:abstractNumId w:val="13"/>
+  </w:num>
+  <w:num w:numId="13">
     <w:abstractNumId w:val="11"/>
   </w:num>
-  <w:num w:numId="12">
-    <w:abstractNumId w:val="12"/>
-  </w:num>
-  <w:num w:numId="13">
+  <w:num w:numId="14">
     <w:abstractNumId w:val="10"/>
   </w:num>
 </w:numbering>
 </file>
 
-<file path=word/people.xml><?xml version="1.0" encoding="utf-8"?>
-<w15:people xmlns:wpc="http://schemas.microsoft.com/office/word/2010/wordprocessingCanvas" xmlns:mc="http://schemas.openxmlformats.org/markup-compatibility/2006" xmlns:o="urn:schemas-microsoft-com:office:office" xmlns:r="http://schemas.openxmlformats.org/officeDocument/2006/relationships" xmlns:m="http://schemas.openxmlformats.org/officeDocument/2006/math" xmlns:v="urn:schemas-microsoft-com:vml" xmlns:wp14="http://schemas.microsoft.com/office/word/2010/wordprocessingDrawing" xmlns:wp="http://schemas.openxmlformats.org/drawingml/2006/wordprocessingDrawing" xmlns:w10="urn:schemas-microsoft-com:office:word" xmlns:w="http://schemas.openxmlformats.org/wordprocessingml/2006/main" xmlns:w14="http://schemas.microsoft.com/office/word/2010/wordml" xmlns:w15="http://schemas.microsoft.com/office/word/2012/wordml" xmlns:wpg="http://schemas.microsoft.com/office/word/2010/wordprocessingGroup" xmlns:wpi="http://schemas.microsoft.com/office/word/2010/wordprocessingInk" xmlns:wne="http://schemas.microsoft.com/office/word/2006/wordml" xmlns:wps="http://schemas.microsoft.com/office/word/2010/wordprocessingShape" mc:Ignorable="w14 w15 wp14">
-  <w15:person w15:author="steve maas">
-    <w15:presenceInfo w15:providerId="Windows Live" w15:userId="11cd9f0d2d6c1378"/>
-  </w15:person>
-</w15:people>
-</file>
-
 <file path=word/styles.xml><?xml version="1.0" encoding="utf-8"?>
-<w:styles xmlns:mc="http://schemas.openxmlformats.org/markup-compatibility/2006" xmlns:r="http://schemas.openxmlformats.org/officeDocument/2006/relationships" xmlns:w="http://schemas.openxmlformats.org/wordprocessingml/2006/main" xmlns:w14="http://schemas.microsoft.com/office/word/2010/wordml" xmlns:w15="http://schemas.microsoft.com/office/word/2012/wordml" mc:Ignorable="w14 w15">
+<w:styles xmlns:mc="http://schemas.openxmlformats.org/markup-compatibility/2006" xmlns:r="http://schemas.openxmlformats.org/officeDocument/2006/relationships" xmlns:w="http://schemas.openxmlformats.org/wordprocessingml/2006/main" xmlns:w14="http://schemas.microsoft.com/office/word/2010/wordml" xmlns:w15="http://schemas.microsoft.com/office/word/2012/wordml" xmlns:w16cex="http://schemas.microsoft.com/office/word/2018/wordml/cex" xmlns:w16cid="http://schemas.microsoft.com/office/word/2016/wordml/cid" xmlns:w16="http://schemas.microsoft.com/office/word/2018/wordml" xmlns:w16se="http://schemas.microsoft.com/office/word/2015/wordml/symex" mc:Ignorable="w14 w15 w16se w16cid w16 w16cex">
   <w:docDefaults>
     <w:rPrDefault>
       <w:rPr>
@@ -20623,7 +21343,7 @@
     </w:rPrDefault>
     <w:pPrDefault/>
   </w:docDefaults>
-  <w:latentStyles w:defLockedState="0" w:defUIPriority="0" w:defSemiHidden="0" w:defUnhideWhenUsed="0" w:defQFormat="0" w:count="371">
+  <w:latentStyles w:defLockedState="0" w:defUIPriority="0" w:defSemiHidden="0" w:defUnhideWhenUsed="0" w:defQFormat="0" w:count="376">
     <w:lsdException w:name="Normal" w:qFormat="1"/>
     <w:lsdException w:name="heading 1" w:qFormat="1"/>
     <w:lsdException w:name="heading 2" w:qFormat="1"/>
@@ -20643,7 +21363,12 @@
     <w:lsdException w:name="Strong" w:qFormat="1"/>
     <w:lsdException w:name="Emphasis" w:qFormat="1"/>
     <w:lsdException w:name="Normal (Web)" w:uiPriority="99"/>
-    <w:lsdException w:name="Normal Table" w:semiHidden="1" w:unhideWhenUsed="1"/>
+    <w:lsdException w:name="HTML Keyboard" w:semiHidden="1" w:unhideWhenUsed="1"/>
+    <w:lsdException w:name="annotation subject" w:semiHidden="1" w:unhideWhenUsed="1"/>
+    <w:lsdException w:name="No List" w:semiHidden="1" w:unhideWhenUsed="1"/>
+    <w:lsdException w:name="Outline List 1" w:semiHidden="1" w:unhideWhenUsed="1"/>
+    <w:lsdException w:name="Outline List 2" w:semiHidden="1" w:unhideWhenUsed="1"/>
+    <w:lsdException w:name="Outline List 3" w:semiHidden="1" w:unhideWhenUsed="1"/>
     <w:lsdException w:name="Table Simple 1" w:semiHidden="1" w:unhideWhenUsed="1"/>
     <w:lsdException w:name="Table Simple 2" w:semiHidden="1" w:unhideWhenUsed="1"/>
     <w:lsdException w:name="Table Simple 3" w:semiHidden="1" w:unhideWhenUsed="1"/>
@@ -20681,11 +21406,9 @@
     <w:lsdException w:name="Table Contemporary" w:semiHidden="1" w:unhideWhenUsed="1"/>
     <w:lsdException w:name="Table Elegant" w:semiHidden="1" w:unhideWhenUsed="1"/>
     <w:lsdException w:name="Table Professional" w:semiHidden="1" w:unhideWhenUsed="1"/>
-    <w:lsdException w:name="Table Subtle 1" w:semiHidden="1" w:unhideWhenUsed="1"/>
     <w:lsdException w:name="Table Subtle 2" w:semiHidden="1" w:unhideWhenUsed="1"/>
     <w:lsdException w:name="Table Web 1" w:semiHidden="1" w:unhideWhenUsed="1"/>
-    <w:lsdException w:name="Table Web 2" w:semiHidden="1" w:unhideWhenUsed="1"/>
-    <w:lsdException w:name="Table Web 3" w:semiHidden="1" w:unhideWhenUsed="1"/>
+    <w:lsdException w:name="Balloon Text" w:semiHidden="1" w:unhideWhenUsed="1"/>
     <w:lsdException w:name="Table Theme" w:semiHidden="1" w:unhideWhenUsed="1"/>
     <w:lsdException w:name="Placeholder Text" w:semiHidden="1" w:uiPriority="99"/>
     <w:lsdException w:name="No Spacing" w:uiPriority="1" w:qFormat="1"/>
@@ -20902,6 +21625,11 @@
     <w:lsdException w:name="List Table 5 Dark Accent 6" w:uiPriority="50"/>
     <w:lsdException w:name="List Table 6 Colorful Accent 6" w:uiPriority="51"/>
     <w:lsdException w:name="List Table 7 Colorful Accent 6" w:uiPriority="52"/>
+    <w:lsdException w:name="Mention" w:semiHidden="1" w:uiPriority="99" w:unhideWhenUsed="1"/>
+    <w:lsdException w:name="Smart Hyperlink" w:semiHidden="1" w:uiPriority="99" w:unhideWhenUsed="1"/>
+    <w:lsdException w:name="Hashtag" w:semiHidden="1" w:uiPriority="99" w:unhideWhenUsed="1"/>
+    <w:lsdException w:name="Unresolved Mention" w:semiHidden="1" w:uiPriority="99" w:unhideWhenUsed="1"/>
+    <w:lsdException w:name="Smart Link" w:semiHidden="1" w:uiPriority="99" w:unhideWhenUsed="1"/>
   </w:latentStyles>
   <w:style w:type="paragraph" w:default="1" w:styleId="Normal">
     <w:name w:val="Normal"/>

</xml_diff>